<commit_message>
added plots for ex5
</commit_message>
<xml_diff>
--- a/dry.docx
+++ b/dry.docx
@@ -91,7 +91,21 @@
           <w:rFonts w:hint="cs"/>
           <w:rtl/>
         </w:rPr>
-        <w:t xml:space="preserve">1.2 קיבלנו תוצאת דיוק של </w:t>
+        <w:t xml:space="preserve">1.2 </w:t>
+      </w:r>
+      <w:r>
+        <w:rPr>
+          <w:rFonts w:hint="cs"/>
+          <w:rtl/>
+        </w:rPr>
+        <w:t>התקבלה</w:t>
+      </w:r>
+      <w:r>
+        <w:rPr>
+          <w:rFonts w:hint="cs"/>
+          <w:rtl/>
+        </w:rPr>
+        <w:t xml:space="preserve"> תוצאת דיוק של </w:t>
       </w:r>
       <m:oMath>
         <m:r>
@@ -139,169 +153,6 @@
             <wp:extent cx="5274310" cy="1179830"/>
             <wp:effectExtent l="0" t="0" r="2540" b="1270"/>
             <wp:docPr id="1" name="תמונה 1"/>
-            <wp:cNvGraphicFramePr>
-              <a:graphicFrameLocks xmlns:a="http://schemas.openxmlformats.org/drawingml/2006/main" noChangeAspect="1"/>
-            </wp:cNvGraphicFramePr>
-            <a:graphic xmlns:a="http://schemas.openxmlformats.org/drawingml/2006/main">
-              <a:graphicData uri="http://schemas.openxmlformats.org/drawingml/2006/picture">
-                <pic:pic xmlns:pic="http://schemas.openxmlformats.org/drawingml/2006/picture">
-                  <pic:nvPicPr>
-                    <pic:cNvPr id="1" name=""/>
-                    <pic:cNvPicPr/>
-                  </pic:nvPicPr>
-                  <pic:blipFill>
-                    <a:blip r:embed="rId4"/>
-                    <a:stretch>
-                      <a:fillRect/>
-                    </a:stretch>
-                  </pic:blipFill>
-                  <pic:spPr>
-                    <a:xfrm>
-                      <a:off x="0" y="0"/>
-                      <a:ext cx="5274310" cy="1179830"/>
-                    </a:xfrm>
-                    <a:prstGeom prst="rect">
-                      <a:avLst/>
-                    </a:prstGeom>
-                  </pic:spPr>
-                </pic:pic>
-              </a:graphicData>
-            </a:graphic>
-          </wp:inline>
-        </w:drawing>
-      </w:r>
-    </w:p>
-    <w:p>
-      <w:pPr>
-        <w:pStyle w:val="1"/>
-        <w:rPr>
-          <w:rtl/>
-        </w:rPr>
-      </w:pPr>
-      <w:r>
-        <w:rPr>
-          <w:rFonts w:hint="cs"/>
-          <w:rtl/>
-        </w:rPr>
-        <w:t>שאלה 2</w:t>
-      </w:r>
-    </w:p>
-    <w:p>
-      <w:pPr>
-        <w:rPr>
-          <w:rtl/>
-        </w:rPr>
-      </w:pPr>
-      <w:r>
-        <w:rPr>
-          <w:rFonts w:hint="cs"/>
-          <w:highlight w:val="yellow"/>
-        </w:rPr>
-        <w:t>TBD</w:t>
-      </w:r>
-    </w:p>
-    <w:p>
-      <w:pPr>
-        <w:pStyle w:val="1"/>
-        <w:rPr>
-          <w:rtl/>
-        </w:rPr>
-      </w:pPr>
-      <w:r>
-        <w:rPr>
-          <w:rFonts w:hint="cs"/>
-          <w:rtl/>
-        </w:rPr>
-        <w:t>שאלה 3</w:t>
-      </w:r>
-    </w:p>
-    <w:p>
-      <w:pPr>
-        <w:rPr>
-          <w:rtl/>
-        </w:rPr>
-      </w:pPr>
-      <w:r>
-        <w:rPr>
-          <w:rFonts w:hint="cs"/>
-          <w:rtl/>
-        </w:rPr>
-        <w:t>3.1</w:t>
-      </w:r>
-      <w:r>
-        <w:rPr>
-          <w:rFonts w:hint="cs"/>
-          <w:rtl/>
-        </w:rPr>
-        <w:t xml:space="preserve">. </w:t>
-      </w:r>
-      <w:r>
-        <w:rPr>
-          <w:rFonts w:hint="cs"/>
-          <w:rtl/>
-        </w:rPr>
-        <w:t xml:space="preserve"> הגיזום מנסה למנוע את תופעת התאמת היתר (</w:t>
-      </w:r>
-      <w:r>
-        <w:t>overfitting</w:t>
-      </w:r>
-      <w:r>
-        <w:rPr>
-          <w:rFonts w:hint="cs"/>
-          <w:rtl/>
-        </w:rPr>
-        <w:t>) בה האלגוריתם מאומן על קבוצת אימון אך לא יודע להכליל ולקבל תוצאות מספיק טובות על קבוצות אחרות. החשיבות שלו הוא שהוא מוריד עלים שהתקבלו ככל הנראה מדוגמאות שהן "רעש" ולא מייצגות את העולם באופן כללי</w:t>
-      </w:r>
-      <w:r>
-        <w:rPr>
-          <w:rFonts w:hint="cs"/>
-          <w:rtl/>
-        </w:rPr>
-        <w:t>.</w:t>
-      </w:r>
-    </w:p>
-    <w:p>
-      <w:pPr>
-        <w:rPr>
-          <w:rtl/>
-        </w:rPr>
-      </w:pPr>
-      <w:r>
-        <w:rPr>
-          <w:rFonts w:hint="cs"/>
-          <w:rtl/>
-        </w:rPr>
-        <w:t xml:space="preserve">3.3 מצורף הגרף, אמנם נתבקשנו לבחור לפחות 5 ערכי </w:t>
-      </w:r>
-      <w:r>
-        <w:rPr>
-          <w:rFonts w:hint="cs"/>
-        </w:rPr>
-        <w:t>M</w:t>
-      </w:r>
-      <w:r>
-        <w:rPr>
-          <w:rFonts w:hint="cs"/>
-          <w:rtl/>
-        </w:rPr>
-        <w:t xml:space="preserve"> שונים אבל בגלל נדיבות יתר שלי תקבלו אפילו 100 :</w:t>
-      </w:r>
-      <w:r>
-        <w:rPr>
-          <w:rtl/>
-        </w:rPr>
-        <w:br/>
-      </w:r>
-      <w:r>
-        <w:rPr>
-          <w:rFonts w:cs="Arial"/>
-          <w:rtl/>
-        </w:rPr>
-        <w:drawing>
-          <wp:inline distT="0" distB="0" distL="0" distR="0" wp14:anchorId="6856B25C" wp14:editId="3E17AD7C">
-            <wp:extent cx="5274310" cy="2609850"/>
-            <wp:effectExtent l="0" t="0" r="2540" b="0"/>
-            <wp:docPr id="2" name="תמונה 2"/>
             <wp:cNvGraphicFramePr>
               <a:graphicFrameLocks xmlns:a="http://schemas.openxmlformats.org/drawingml/2006/main" noChangeAspect="1"/>
             </wp:cNvGraphicFramePr>
@@ -321,7 +172,7 @@
                   <pic:spPr>
                     <a:xfrm>
                       <a:off x="0" y="0"/>
-                      <a:ext cx="5274310" cy="2609850"/>
+                      <a:ext cx="5274310" cy="1179830"/>
                     </a:xfrm>
                     <a:prstGeom prst="rect">
                       <a:avLst/>
@@ -336,46 +187,45 @@
     </w:p>
     <w:p>
       <w:pPr>
-        <w:rPr>
-          <w:rtl/>
-        </w:rPr>
-      </w:pPr>
-      <w:r>
-        <w:rPr>
-          <w:rFonts w:hint="cs"/>
-          <w:rtl/>
-        </w:rPr>
-        <w:t xml:space="preserve">קיבלנו למעשה שהתוצאה הטובה ביותר היא עבור </w:t>
-      </w:r>
-      <w:r>
-        <w:t>M=1</w:t>
-      </w:r>
-      <w:r>
-        <w:rPr>
-          <w:rFonts w:hint="cs"/>
-          <w:rtl/>
-        </w:rPr>
-        <w:t>,</w:t>
-      </w:r>
-      <w:r>
-        <w:rPr>
-          <w:rFonts w:hint="cs"/>
-          <w:rtl/>
-        </w:rPr>
-        <w:t xml:space="preserve"> והיא יורדת ככל שמעלים את </w:t>
-      </w:r>
-      <w:r>
-        <w:rPr>
-          <w:rFonts w:hint="cs"/>
-        </w:rPr>
-        <w:t>M</w:t>
-      </w:r>
-      <w:r>
-        <w:rPr>
-          <w:rFonts w:hint="cs"/>
-          <w:rtl/>
-        </w:rPr>
-        <w:t xml:space="preserve"> (בחלק מהנקודות היא לא משתנה כי אין עלה שמתפצל לפי אותה כמות דגימות).</w:t>
+        <w:pStyle w:val="1"/>
+        <w:rPr>
+          <w:rtl/>
+        </w:rPr>
+      </w:pPr>
+      <w:r>
+        <w:rPr>
+          <w:rFonts w:hint="cs"/>
+          <w:rtl/>
+        </w:rPr>
+        <w:t>שאלה 2</w:t>
+      </w:r>
+    </w:p>
+    <w:p>
+      <w:pPr>
+        <w:rPr>
+          <w:rtl/>
+        </w:rPr>
+      </w:pPr>
+      <w:r>
+        <w:rPr>
+          <w:rFonts w:hint="cs"/>
+          <w:rtl/>
+        </w:rPr>
+        <w:t xml:space="preserve">הטענה </w:t>
+      </w:r>
+      <w:r>
+        <w:rPr>
+          <w:rFonts w:hint="cs"/>
+          <w:rtl/>
+        </w:rPr>
+        <w:t>נכונה</w:t>
+      </w:r>
+      <w:r>
+        <w:rPr>
+          <w:rFonts w:hint="cs"/>
+          <w:rtl/>
+        </w:rPr>
+        <w:t>. נראה זאת בשני שלבים:</w:t>
       </w:r>
       <w:r>
         <w:rPr>
@@ -388,58 +238,45 @@
           <w:rFonts w:hint="cs"/>
           <w:rtl/>
         </w:rPr>
-        <w:t xml:space="preserve"> כלומר ללא גיזום מוקדם כלל</w:t>
-      </w:r>
-      <w:r>
-        <w:rPr>
-          <w:rFonts w:hint="cs"/>
-          <w:rtl/>
-        </w:rPr>
-        <w:t xml:space="preserve"> קיבלנו את התוצאה הטובה ביותר</w:t>
-      </w:r>
-      <w:r>
-        <w:rPr>
-          <w:rFonts w:hint="cs"/>
-          <w:rtl/>
-        </w:rPr>
-        <w:t xml:space="preserve">. </w:t>
-      </w:r>
-      <w:r>
-        <w:rPr>
-          <w:rFonts w:hint="cs"/>
-          <w:rtl/>
-        </w:rPr>
-        <w:t>התוצאה הממוצעת בין ה</w:t>
-      </w:r>
-      <w:r>
-        <w:t>folds</w:t>
-      </w:r>
-      <w:r>
-        <w:rPr>
-          <w:rFonts w:hint="cs"/>
-          <w:rtl/>
-        </w:rPr>
-        <w:t xml:space="preserve"> על ה</w:t>
-      </w:r>
-      <w:r>
-        <w:t>validation set</w:t>
-      </w:r>
-      <w:r>
-        <w:rPr>
-          <w:rFonts w:hint="cs"/>
-          <w:rtl/>
-        </w:rPr>
-        <w:t xml:space="preserve"> היא </w:t>
-      </w:r>
-      <w:r>
-        <w:t>96</w:t>
-      </w:r>
-      <w:r>
-        <w:rPr>
-          <w:rFonts w:hint="cs"/>
-          <w:rtl/>
-        </w:rPr>
-        <w:t xml:space="preserve"> אחוז.</w:t>
+        <w:t xml:space="preserve">1. העץ שנבנה בשלב האימון </w:t>
+      </w:r>
+      <w:r>
+        <w:rPr>
+          <w:rFonts w:hint="cs"/>
+          <w:rtl/>
+        </w:rPr>
+        <w:t>מתפצל לפי</w:t>
+      </w:r>
+      <w:r>
+        <w:rPr>
+          <w:rFonts w:hint="cs"/>
+          <w:rtl/>
+        </w:rPr>
+        <w:t xml:space="preserve"> תכונות זהות </w:t>
+      </w:r>
+      <w:r>
+        <w:rPr>
+          <w:rFonts w:hint="cs"/>
+          <w:rtl/>
+        </w:rPr>
+        <w:t xml:space="preserve">אבל </w:t>
+      </w:r>
+      <w:r>
+        <w:rPr>
+          <w:rFonts w:hint="cs"/>
+          <w:rtl/>
+        </w:rPr>
+        <w:t xml:space="preserve">עם ערכי </w:t>
+      </w:r>
+      <w:r>
+        <w:t>threshold</w:t>
+      </w:r>
+      <w:r>
+        <w:rPr>
+          <w:rFonts w:hint="cs"/>
+          <w:rtl/>
+        </w:rPr>
+        <w:t xml:space="preserve"> המתאימים לנרמול.</w:t>
       </w:r>
     </w:p>
     <w:p>
@@ -454,15 +291,1151 @@
           <w:rFonts w:hint="cs"/>
           <w:rtl/>
         </w:rPr>
-        <w:t xml:space="preserve">3.4 מכיוון שקיבלנו שהתוצאה הטובה ביותר היא ללא גיזום בכלל בסעיף זה קיבלנו שוב תוצאה של </w:t>
+        <w:t xml:space="preserve">נראה שנרמול </w:t>
+      </w:r>
+      <w:r>
+        <w:t>MinMax</w:t>
+      </w:r>
+      <w:r>
+        <w:rPr>
+          <w:rFonts w:hint="cs"/>
+          <w:rtl/>
+        </w:rPr>
+        <w:t xml:space="preserve"> מונוטוני, כלומר משמר</w:t>
+      </w:r>
+      <w:r>
+        <w:rPr>
+          <w:rFonts w:hint="cs"/>
+          <w:rtl/>
+        </w:rPr>
+        <w:t xml:space="preserve"> יחס</w:t>
+      </w:r>
+      <w:r>
+        <w:rPr>
+          <w:rFonts w:hint="cs"/>
+          <w:rtl/>
+        </w:rPr>
+        <w:t xml:space="preserve"> סדר, נניח שיש 2 דוגמאות ופיצ'ר </w:t>
+      </w:r>
+      <w:r>
+        <w:t>f</w:t>
+      </w:r>
+      <w:r>
+        <w:rPr>
+          <w:rFonts w:hint="cs"/>
+          <w:rtl/>
+        </w:rPr>
+        <w:t xml:space="preserve"> עבור דוגמא 1: </w:t>
       </w:r>
       <m:oMath>
+        <m:sSub>
+          <m:sSubPr>
+            <m:ctrlPr>
+              <w:rPr>
+                <w:rFonts w:ascii="Cambria Math" w:hAnsi="Cambria Math"/>
+                <w:i/>
+              </w:rPr>
+            </m:ctrlPr>
+          </m:sSubPr>
+          <m:e>
+            <m:r>
+              <w:rPr>
+                <w:rFonts w:ascii="Cambria Math" w:hAnsi="Cambria Math"/>
+              </w:rPr>
+              <m:t>f</m:t>
+            </m:r>
+          </m:e>
+          <m:sub>
+            <m:r>
+              <w:rPr>
+                <w:rFonts w:ascii="Cambria Math" w:hAnsi="Cambria Math"/>
+              </w:rPr>
+              <m:t>1</m:t>
+            </m:r>
+          </m:sub>
+        </m:sSub>
+      </m:oMath>
+      <w:r>
+        <w:rPr>
+          <w:rFonts w:eastAsiaTheme="minorEastAsia" w:hint="cs"/>
+          <w:rtl/>
+        </w:rPr>
+        <w:t xml:space="preserve"> ועבור דוגמא 2: </w:t>
+      </w:r>
+      <m:oMath>
+        <m:sSub>
+          <m:sSubPr>
+            <m:ctrlPr>
+              <w:rPr>
+                <w:rFonts w:ascii="Cambria Math" w:eastAsiaTheme="minorEastAsia" w:hAnsi="Cambria Math"/>
+                <w:i/>
+              </w:rPr>
+            </m:ctrlPr>
+          </m:sSubPr>
+          <m:e>
+            <m:r>
+              <w:rPr>
+                <w:rFonts w:ascii="Cambria Math" w:eastAsiaTheme="minorEastAsia" w:hAnsi="Cambria Math"/>
+              </w:rPr>
+              <m:t>f</m:t>
+            </m:r>
+          </m:e>
+          <m:sub>
+            <m:r>
+              <w:rPr>
+                <w:rFonts w:ascii="Cambria Math" w:eastAsiaTheme="minorEastAsia" w:hAnsi="Cambria Math"/>
+              </w:rPr>
+              <m:t>2</m:t>
+            </m:r>
+          </m:sub>
+        </m:sSub>
+      </m:oMath>
+      <w:r>
+        <w:rPr>
+          <w:rFonts w:eastAsiaTheme="minorEastAsia" w:hint="cs"/>
+          <w:rtl/>
+        </w:rPr>
+        <w:t xml:space="preserve"> וערכי מקסימום עבור אותו פיצ'ר בכל סט הדוגמאות </w:t>
+      </w:r>
+      <m:oMath>
+        <m:sSub>
+          <m:sSubPr>
+            <m:ctrlPr>
+              <w:rPr>
+                <w:rFonts w:ascii="Cambria Math" w:eastAsiaTheme="minorEastAsia" w:hAnsi="Cambria Math"/>
+                <w:i/>
+              </w:rPr>
+            </m:ctrlPr>
+          </m:sSubPr>
+          <m:e>
+            <m:r>
+              <w:rPr>
+                <w:rFonts w:ascii="Cambria Math" w:eastAsiaTheme="minorEastAsia" w:hAnsi="Cambria Math"/>
+              </w:rPr>
+              <m:t>f</m:t>
+            </m:r>
+          </m:e>
+          <m:sub>
+            <m:r>
+              <w:rPr>
+                <w:rFonts w:ascii="Cambria Math" w:eastAsiaTheme="minorEastAsia" w:hAnsi="Cambria Math"/>
+              </w:rPr>
+              <m:t>max</m:t>
+            </m:r>
+          </m:sub>
+        </m:sSub>
+      </m:oMath>
+      <w:r>
+        <w:rPr>
+          <w:rFonts w:eastAsiaTheme="minorEastAsia"/>
+        </w:rPr>
+        <w:t xml:space="preserve"> </w:t>
+      </w:r>
+      <m:oMath>
+        <m:sSub>
+          <m:sSubPr>
+            <m:ctrlPr>
+              <w:rPr>
+                <w:rFonts w:ascii="Cambria Math" w:eastAsiaTheme="minorEastAsia" w:hAnsi="Cambria Math"/>
+                <w:i/>
+              </w:rPr>
+            </m:ctrlPr>
+          </m:sSubPr>
+          <m:e>
+            <m:r>
+              <w:rPr>
+                <w:rFonts w:ascii="Cambria Math" w:eastAsiaTheme="minorEastAsia" w:hAnsi="Cambria Math"/>
+              </w:rPr>
+              <m:t>f</m:t>
+            </m:r>
+          </m:e>
+          <m:sub>
+            <m:r>
+              <w:rPr>
+                <w:rFonts w:ascii="Cambria Math" w:eastAsiaTheme="minorEastAsia" w:hAnsi="Cambria Math"/>
+              </w:rPr>
+              <m:t>min ,</m:t>
+            </m:r>
+          </m:sub>
+        </m:sSub>
+      </m:oMath>
+      <w:r>
+        <w:rPr>
+          <w:rFonts w:eastAsiaTheme="minorEastAsia" w:hint="cs"/>
+          <w:rtl/>
+        </w:rPr>
+        <w:t xml:space="preserve">כך שמתקיים </w:t>
+      </w:r>
+      <m:oMath>
+        <m:sSub>
+          <m:sSubPr>
+            <m:ctrlPr>
+              <w:rPr>
+                <w:rFonts w:ascii="Cambria Math" w:eastAsiaTheme="minorEastAsia" w:hAnsi="Cambria Math"/>
+              </w:rPr>
+            </m:ctrlPr>
+          </m:sSubPr>
+          <m:e>
+            <m:r>
+              <m:rPr>
+                <m:sty m:val="p"/>
+              </m:rPr>
+              <w:rPr>
+                <w:rFonts w:ascii="Cambria Math" w:eastAsiaTheme="minorEastAsia" w:hAnsi="Cambria Math"/>
+              </w:rPr>
+              <m:t>f</m:t>
+            </m:r>
+          </m:e>
+          <m:sub>
+            <m:r>
+              <m:rPr>
+                <m:sty m:val="p"/>
+              </m:rPr>
+              <w:rPr>
+                <w:rFonts w:ascii="Cambria Math" w:eastAsiaTheme="minorEastAsia" w:hAnsi="Cambria Math"/>
+              </w:rPr>
+              <m:t>1</m:t>
+            </m:r>
+          </m:sub>
+        </m:sSub>
         <m:r>
           <w:rPr>
-            <w:rFonts w:ascii="Cambria Math" w:hAnsi="Cambria Math" w:cs="Arial"/>
-            <w:rtl/>
+            <w:rFonts w:ascii="Cambria Math" w:eastAsiaTheme="minorEastAsia" w:hAnsi="Cambria Math"/>
           </w:rPr>
-          <m:t>0.9469026548672567</m:t>
+          <m:t>&lt;</m:t>
+        </m:r>
+        <m:sSub>
+          <m:sSubPr>
+            <m:ctrlPr>
+              <w:rPr>
+                <w:rFonts w:ascii="Cambria Math" w:eastAsiaTheme="minorEastAsia" w:hAnsi="Cambria Math"/>
+                <w:i/>
+              </w:rPr>
+            </m:ctrlPr>
+          </m:sSubPr>
+          <m:e>
+            <m:r>
+              <w:rPr>
+                <w:rFonts w:ascii="Cambria Math" w:eastAsiaTheme="minorEastAsia" w:hAnsi="Cambria Math"/>
+              </w:rPr>
+              <m:t>f</m:t>
+            </m:r>
+          </m:e>
+          <m:sub>
+            <m:r>
+              <w:rPr>
+                <w:rFonts w:ascii="Cambria Math" w:eastAsiaTheme="minorEastAsia" w:hAnsi="Cambria Math"/>
+              </w:rPr>
+              <m:t>2</m:t>
+            </m:r>
+          </m:sub>
+        </m:sSub>
+      </m:oMath>
+      <w:r>
+        <w:rPr>
+          <w:rFonts w:eastAsiaTheme="minorEastAsia" w:hint="cs"/>
+          <w:rtl/>
+        </w:rPr>
+        <w:t xml:space="preserve">. נפעיל סדרה של פעולות מונוטוניות השומרות על אי השוויון : </w:t>
+      </w:r>
+    </w:p>
+    <w:p>
+      <w:pPr>
+        <w:rPr>
+          <w:rFonts w:eastAsiaTheme="minorEastAsia"/>
+          <w:rtl/>
+        </w:rPr>
+      </w:pPr>
+      <m:oMathPara>
+        <m:oMath>
+          <m:sSub>
+            <m:sSubPr>
+              <m:ctrlPr>
+                <w:rPr>
+                  <w:rFonts w:ascii="Cambria Math" w:hAnsi="Cambria Math"/>
+                  <w:i/>
+                </w:rPr>
+              </m:ctrlPr>
+            </m:sSubPr>
+            <m:e>
+              <m:r>
+                <w:rPr>
+                  <w:rFonts w:ascii="Cambria Math" w:hAnsi="Cambria Math"/>
+                </w:rPr>
+                <m:t>f</m:t>
+              </m:r>
+            </m:e>
+            <m:sub>
+              <m:r>
+                <w:rPr>
+                  <w:rFonts w:ascii="Cambria Math" w:hAnsi="Cambria Math"/>
+                </w:rPr>
+                <m:t>1</m:t>
+              </m:r>
+            </m:sub>
+          </m:sSub>
+          <m:r>
+            <w:rPr>
+              <w:rFonts w:ascii="Cambria Math" w:hAnsi="Cambria Math"/>
+            </w:rPr>
+            <m:t>-</m:t>
+          </m:r>
+          <m:sSub>
+            <m:sSubPr>
+              <m:ctrlPr>
+                <w:rPr>
+                  <w:rFonts w:ascii="Cambria Math" w:hAnsi="Cambria Math"/>
+                  <w:i/>
+                </w:rPr>
+              </m:ctrlPr>
+            </m:sSubPr>
+            <m:e>
+              <m:r>
+                <w:rPr>
+                  <w:rFonts w:ascii="Cambria Math" w:hAnsi="Cambria Math"/>
+                </w:rPr>
+                <m:t>f</m:t>
+              </m:r>
+            </m:e>
+            <m:sub>
+              <m:r>
+                <w:rPr>
+                  <w:rFonts w:ascii="Cambria Math" w:hAnsi="Cambria Math"/>
+                </w:rPr>
+                <m:t>min</m:t>
+              </m:r>
+            </m:sub>
+          </m:sSub>
+          <m:r>
+            <w:rPr>
+              <w:rFonts w:ascii="Cambria Math" w:hAnsi="Cambria Math"/>
+            </w:rPr>
+            <m:t>&lt;</m:t>
+          </m:r>
+          <m:sSub>
+            <m:sSubPr>
+              <m:ctrlPr>
+                <w:rPr>
+                  <w:rFonts w:ascii="Cambria Math" w:hAnsi="Cambria Math"/>
+                  <w:i/>
+                </w:rPr>
+              </m:ctrlPr>
+            </m:sSubPr>
+            <m:e>
+              <m:r>
+                <w:rPr>
+                  <w:rFonts w:ascii="Cambria Math" w:hAnsi="Cambria Math"/>
+                </w:rPr>
+                <m:t>f</m:t>
+              </m:r>
+            </m:e>
+            <m:sub>
+              <m:r>
+                <w:rPr>
+                  <w:rFonts w:ascii="Cambria Math" w:hAnsi="Cambria Math"/>
+                </w:rPr>
+                <m:t>2</m:t>
+              </m:r>
+            </m:sub>
+          </m:sSub>
+          <m:r>
+            <w:rPr>
+              <w:rFonts w:ascii="Cambria Math" w:hAnsi="Cambria Math"/>
+            </w:rPr>
+            <m:t>-</m:t>
+          </m:r>
+          <m:sSub>
+            <m:sSubPr>
+              <m:ctrlPr>
+                <w:rPr>
+                  <w:rFonts w:ascii="Cambria Math" w:hAnsi="Cambria Math"/>
+                  <w:i/>
+                </w:rPr>
+              </m:ctrlPr>
+            </m:sSubPr>
+            <m:e>
+              <m:r>
+                <w:rPr>
+                  <w:rFonts w:ascii="Cambria Math" w:hAnsi="Cambria Math"/>
+                </w:rPr>
+                <m:t>f</m:t>
+              </m:r>
+            </m:e>
+            <m:sub>
+              <m:r>
+                <w:rPr>
+                  <w:rFonts w:ascii="Cambria Math" w:hAnsi="Cambria Math"/>
+                </w:rPr>
+                <m:t>min</m:t>
+              </m:r>
+            </m:sub>
+          </m:sSub>
+          <m:r>
+            <w:rPr>
+              <w:rFonts w:ascii="Cambria Math" w:hAnsi="Cambria Math"/>
+            </w:rPr>
+            <m:t>⇒</m:t>
+          </m:r>
+          <m:sSubSup>
+            <m:sSubSupPr>
+              <m:ctrlPr>
+                <w:rPr>
+                  <w:rFonts w:ascii="Cambria Math" w:hAnsi="Cambria Math"/>
+                  <w:i/>
+                </w:rPr>
+              </m:ctrlPr>
+            </m:sSubSupPr>
+            <m:e>
+              <m:r>
+                <w:rPr>
+                  <w:rFonts w:ascii="Cambria Math" w:hAnsi="Cambria Math"/>
+                </w:rPr>
+                <m:t>f</m:t>
+              </m:r>
+            </m:e>
+            <m:sub>
+              <m:r>
+                <w:rPr>
+                  <w:rFonts w:ascii="Cambria Math" w:hAnsi="Cambria Math"/>
+                </w:rPr>
+                <m:t>1</m:t>
+              </m:r>
+            </m:sub>
+            <m:sup>
+              <m:r>
+                <w:rPr>
+                  <w:rFonts w:ascii="Cambria Math" w:hAnsi="Cambria Math"/>
+                </w:rPr>
+                <m:t>'</m:t>
+              </m:r>
+            </m:sup>
+          </m:sSubSup>
+          <m:r>
+            <w:rPr>
+              <w:rFonts w:ascii="Cambria Math" w:hAnsi="Cambria Math"/>
+            </w:rPr>
+            <m:t>=</m:t>
+          </m:r>
+          <m:f>
+            <m:fPr>
+              <m:ctrlPr>
+                <w:rPr>
+                  <w:rFonts w:ascii="Cambria Math" w:hAnsi="Cambria Math"/>
+                  <w:i/>
+                </w:rPr>
+              </m:ctrlPr>
+            </m:fPr>
+            <m:num>
+              <m:sSub>
+                <m:sSubPr>
+                  <m:ctrlPr>
+                    <w:rPr>
+                      <w:rFonts w:ascii="Cambria Math" w:hAnsi="Cambria Math"/>
+                      <w:i/>
+                    </w:rPr>
+                  </m:ctrlPr>
+                </m:sSubPr>
+                <m:e>
+                  <m:r>
+                    <w:rPr>
+                      <w:rFonts w:ascii="Cambria Math" w:hAnsi="Cambria Math"/>
+                    </w:rPr>
+                    <m:t>f</m:t>
+                  </m:r>
+                </m:e>
+                <m:sub>
+                  <m:r>
+                    <w:rPr>
+                      <w:rFonts w:ascii="Cambria Math" w:hAnsi="Cambria Math"/>
+                    </w:rPr>
+                    <m:t>1</m:t>
+                  </m:r>
+                </m:sub>
+              </m:sSub>
+              <m:r>
+                <w:rPr>
+                  <w:rFonts w:ascii="Cambria Math" w:hAnsi="Cambria Math"/>
+                </w:rPr>
+                <m:t>-</m:t>
+              </m:r>
+              <m:sSub>
+                <m:sSubPr>
+                  <m:ctrlPr>
+                    <w:rPr>
+                      <w:rFonts w:ascii="Cambria Math" w:hAnsi="Cambria Math"/>
+                      <w:i/>
+                    </w:rPr>
+                  </m:ctrlPr>
+                </m:sSubPr>
+                <m:e>
+                  <m:r>
+                    <w:rPr>
+                      <w:rFonts w:ascii="Cambria Math" w:hAnsi="Cambria Math"/>
+                    </w:rPr>
+                    <m:t>f</m:t>
+                  </m:r>
+                </m:e>
+                <m:sub>
+                  <m:r>
+                    <w:rPr>
+                      <w:rFonts w:ascii="Cambria Math" w:hAnsi="Cambria Math"/>
+                    </w:rPr>
+                    <m:t>min</m:t>
+                  </m:r>
+                </m:sub>
+              </m:sSub>
+            </m:num>
+            <m:den>
+              <m:sSub>
+                <m:sSubPr>
+                  <m:ctrlPr>
+                    <w:rPr>
+                      <w:rFonts w:ascii="Cambria Math" w:hAnsi="Cambria Math"/>
+                      <w:i/>
+                    </w:rPr>
+                  </m:ctrlPr>
+                </m:sSubPr>
+                <m:e>
+                  <m:r>
+                    <w:rPr>
+                      <w:rFonts w:ascii="Cambria Math" w:hAnsi="Cambria Math"/>
+                    </w:rPr>
+                    <m:t>f</m:t>
+                  </m:r>
+                </m:e>
+                <m:sub>
+                  <m:r>
+                    <w:rPr>
+                      <w:rFonts w:ascii="Cambria Math" w:hAnsi="Cambria Math"/>
+                    </w:rPr>
+                    <m:t>max</m:t>
+                  </m:r>
+                </m:sub>
+              </m:sSub>
+              <m:r>
+                <w:rPr>
+                  <w:rFonts w:ascii="Cambria Math" w:hAnsi="Cambria Math"/>
+                </w:rPr>
+                <m:t>-</m:t>
+              </m:r>
+              <m:sSub>
+                <m:sSubPr>
+                  <m:ctrlPr>
+                    <w:rPr>
+                      <w:rFonts w:ascii="Cambria Math" w:hAnsi="Cambria Math"/>
+                      <w:i/>
+                    </w:rPr>
+                  </m:ctrlPr>
+                </m:sSubPr>
+                <m:e>
+                  <m:r>
+                    <w:rPr>
+                      <w:rFonts w:ascii="Cambria Math" w:hAnsi="Cambria Math"/>
+                    </w:rPr>
+                    <m:t>f</m:t>
+                  </m:r>
+                </m:e>
+                <m:sub>
+                  <m:r>
+                    <w:rPr>
+                      <w:rFonts w:ascii="Cambria Math" w:hAnsi="Cambria Math"/>
+                    </w:rPr>
+                    <m:t>min</m:t>
+                  </m:r>
+                </m:sub>
+              </m:sSub>
+            </m:den>
+          </m:f>
+          <m:r>
+            <w:rPr>
+              <w:rFonts w:ascii="Cambria Math" w:hAnsi="Cambria Math"/>
+            </w:rPr>
+            <m:t>&lt;</m:t>
+          </m:r>
+          <m:f>
+            <m:fPr>
+              <m:ctrlPr>
+                <w:rPr>
+                  <w:rFonts w:ascii="Cambria Math" w:hAnsi="Cambria Math"/>
+                  <w:i/>
+                </w:rPr>
+              </m:ctrlPr>
+            </m:fPr>
+            <m:num>
+              <m:sSub>
+                <m:sSubPr>
+                  <m:ctrlPr>
+                    <w:rPr>
+                      <w:rFonts w:ascii="Cambria Math" w:hAnsi="Cambria Math"/>
+                      <w:i/>
+                    </w:rPr>
+                  </m:ctrlPr>
+                </m:sSubPr>
+                <m:e>
+                  <m:r>
+                    <w:rPr>
+                      <w:rFonts w:ascii="Cambria Math" w:hAnsi="Cambria Math"/>
+                    </w:rPr>
+                    <m:t>f</m:t>
+                  </m:r>
+                </m:e>
+                <m:sub>
+                  <m:r>
+                    <w:rPr>
+                      <w:rFonts w:ascii="Cambria Math" w:hAnsi="Cambria Math"/>
+                    </w:rPr>
+                    <m:t>2</m:t>
+                  </m:r>
+                </m:sub>
+              </m:sSub>
+              <m:r>
+                <w:rPr>
+                  <w:rFonts w:ascii="Cambria Math" w:hAnsi="Cambria Math"/>
+                </w:rPr>
+                <m:t>-</m:t>
+              </m:r>
+              <m:sSub>
+                <m:sSubPr>
+                  <m:ctrlPr>
+                    <w:rPr>
+                      <w:rFonts w:ascii="Cambria Math" w:hAnsi="Cambria Math"/>
+                      <w:i/>
+                    </w:rPr>
+                  </m:ctrlPr>
+                </m:sSubPr>
+                <m:e>
+                  <m:r>
+                    <w:rPr>
+                      <w:rFonts w:ascii="Cambria Math" w:hAnsi="Cambria Math"/>
+                    </w:rPr>
+                    <m:t>f</m:t>
+                  </m:r>
+                </m:e>
+                <m:sub>
+                  <m:r>
+                    <w:rPr>
+                      <w:rFonts w:ascii="Cambria Math" w:hAnsi="Cambria Math"/>
+                    </w:rPr>
+                    <m:t>min</m:t>
+                  </m:r>
+                </m:sub>
+              </m:sSub>
+            </m:num>
+            <m:den>
+              <m:sSub>
+                <m:sSubPr>
+                  <m:ctrlPr>
+                    <w:rPr>
+                      <w:rFonts w:ascii="Cambria Math" w:hAnsi="Cambria Math"/>
+                      <w:i/>
+                    </w:rPr>
+                  </m:ctrlPr>
+                </m:sSubPr>
+                <m:e>
+                  <m:r>
+                    <w:rPr>
+                      <w:rFonts w:ascii="Cambria Math" w:hAnsi="Cambria Math"/>
+                    </w:rPr>
+                    <m:t>f</m:t>
+                  </m:r>
+                </m:e>
+                <m:sub>
+                  <m:r>
+                    <w:rPr>
+                      <w:rFonts w:ascii="Cambria Math" w:hAnsi="Cambria Math"/>
+                    </w:rPr>
+                    <m:t>max</m:t>
+                  </m:r>
+                </m:sub>
+              </m:sSub>
+              <m:r>
+                <w:rPr>
+                  <w:rFonts w:ascii="Cambria Math" w:hAnsi="Cambria Math"/>
+                </w:rPr>
+                <m:t>-</m:t>
+              </m:r>
+              <m:sSub>
+                <m:sSubPr>
+                  <m:ctrlPr>
+                    <w:rPr>
+                      <w:rFonts w:ascii="Cambria Math" w:hAnsi="Cambria Math"/>
+                      <w:i/>
+                    </w:rPr>
+                  </m:ctrlPr>
+                </m:sSubPr>
+                <m:e>
+                  <m:r>
+                    <w:rPr>
+                      <w:rFonts w:ascii="Cambria Math" w:hAnsi="Cambria Math"/>
+                    </w:rPr>
+                    <m:t>f</m:t>
+                  </m:r>
+                </m:e>
+                <m:sub>
+                  <m:r>
+                    <w:rPr>
+                      <w:rFonts w:ascii="Cambria Math" w:hAnsi="Cambria Math"/>
+                    </w:rPr>
+                    <m:t>min</m:t>
+                  </m:r>
+                </m:sub>
+              </m:sSub>
+            </m:den>
+          </m:f>
+          <m:r>
+            <w:rPr>
+              <w:rFonts w:ascii="Cambria Math" w:eastAsiaTheme="minorEastAsia" w:hAnsi="Cambria Math"/>
+            </w:rPr>
+            <m:t>=</m:t>
+          </m:r>
+          <m:sSubSup>
+            <m:sSubSupPr>
+              <m:ctrlPr>
+                <w:rPr>
+                  <w:rFonts w:ascii="Cambria Math" w:eastAsiaTheme="minorEastAsia" w:hAnsi="Cambria Math"/>
+                  <w:i/>
+                </w:rPr>
+              </m:ctrlPr>
+            </m:sSubSupPr>
+            <m:e>
+              <m:r>
+                <w:rPr>
+                  <w:rFonts w:ascii="Cambria Math" w:eastAsiaTheme="minorEastAsia" w:hAnsi="Cambria Math"/>
+                </w:rPr>
+                <m:t>f</m:t>
+              </m:r>
+            </m:e>
+            <m:sub>
+              <m:r>
+                <w:rPr>
+                  <w:rFonts w:ascii="Cambria Math" w:eastAsiaTheme="minorEastAsia" w:hAnsi="Cambria Math"/>
+                </w:rPr>
+                <m:t>2</m:t>
+              </m:r>
+            </m:sub>
+            <m:sup>
+              <m:r>
+                <w:rPr>
+                  <w:rFonts w:ascii="Cambria Math" w:eastAsiaTheme="minorEastAsia" w:hAnsi="Cambria Math"/>
+                </w:rPr>
+                <m:t>'</m:t>
+              </m:r>
+            </m:sup>
+          </m:sSubSup>
+        </m:oMath>
+      </m:oMathPara>
+    </w:p>
+    <w:p>
+      <w:pPr>
+        <w:rPr>
+          <w:rFonts w:eastAsiaTheme="minorEastAsia"/>
+          <w:rtl/>
+        </w:rPr>
+      </w:pPr>
+      <w:r>
+        <w:rPr>
+          <w:rFonts w:eastAsiaTheme="minorEastAsia" w:hint="cs"/>
+          <w:rtl/>
+        </w:rPr>
+        <w:t>לכן בכל פעם שנרצה לפצל עץ, ונבחר פיצ'ר ו</w:t>
+      </w:r>
+      <w:r>
+        <w:rPr>
+          <w:rFonts w:eastAsiaTheme="minorEastAsia"/>
+        </w:rPr>
+        <w:t>Threshold</w:t>
+      </w:r>
+      <w:r>
+        <w:rPr>
+          <w:rFonts w:eastAsiaTheme="minorEastAsia" w:hint="cs"/>
+          <w:rtl/>
+        </w:rPr>
+        <w:t xml:space="preserve"> שהוא ממוצע בין כל 2 ערכים כפי שנלמד בהרצאה הפיצול עבור הממוצעים המנורמלים יהיה זהה, ולכן</w:t>
+      </w:r>
+      <w:r>
+        <w:rPr>
+          <w:rFonts w:eastAsiaTheme="minorEastAsia" w:hint="cs"/>
+          <w:rtl/>
+        </w:rPr>
+        <w:t xml:space="preserve"> אותה כמות דוגמאות תעבור לכל בן של אותה הצומת, ערך האנטרופיה יהיה זהה עבור כל התכונות ולכן האנטרופיה המינימלית תהיה עבור</w:t>
+      </w:r>
+      <w:r>
+        <w:rPr>
+          <w:rFonts w:eastAsiaTheme="minorEastAsia" w:hint="cs"/>
+          <w:rtl/>
+        </w:rPr>
+        <w:t xml:space="preserve"> אותן תכונות ואותם ערכי </w:t>
+      </w:r>
+      <w:r>
+        <w:rPr>
+          <w:rFonts w:eastAsiaTheme="minorEastAsia"/>
+        </w:rPr>
+        <w:t>Threshold</w:t>
+      </w:r>
+      <w:r>
+        <w:rPr>
+          <w:rFonts w:eastAsiaTheme="minorEastAsia" w:hint="cs"/>
+          <w:rtl/>
+        </w:rPr>
+        <w:t xml:space="preserve"> מנורמלים</w:t>
+      </w:r>
+      <w:r>
+        <w:rPr>
+          <w:rFonts w:eastAsiaTheme="minorEastAsia" w:hint="cs"/>
+          <w:rtl/>
+        </w:rPr>
+        <w:t>, ולכן כל צומת תתפצל באופן זהה כך ש</w:t>
+      </w:r>
+      <w:r>
+        <w:rPr>
+          <w:rFonts w:eastAsiaTheme="minorEastAsia" w:hint="cs"/>
+          <w:rtl/>
+        </w:rPr>
+        <w:t>:</w:t>
+      </w:r>
+      <w:r>
+        <w:rPr>
+          <w:rFonts w:eastAsiaTheme="minorEastAsia" w:hint="cs"/>
+          <w:rtl/>
+        </w:rPr>
+        <w:t xml:space="preserve"> </w:t>
+      </w:r>
+      <w:r>
+        <w:rPr>
+          <w:rFonts w:eastAsiaTheme="minorEastAsia"/>
+          <w:rtl/>
+        </w:rPr>
+        <w:br/>
+      </w:r>
+      <m:oMathPara>
+        <m:oMath>
+          <m:r>
+            <w:rPr>
+              <w:rFonts w:ascii="Cambria Math" w:eastAsiaTheme="minorEastAsia" w:hAnsi="Cambria Math"/>
+            </w:rPr>
+            <m:t>threshol</m:t>
+          </m:r>
+          <m:sSubSup>
+            <m:sSubSupPr>
+              <m:ctrlPr>
+                <w:rPr>
+                  <w:rFonts w:ascii="Cambria Math" w:eastAsiaTheme="minorEastAsia" w:hAnsi="Cambria Math"/>
+                  <w:i/>
+                </w:rPr>
+              </m:ctrlPr>
+            </m:sSubSupPr>
+            <m:e>
+              <m:r>
+                <w:rPr>
+                  <w:rFonts w:ascii="Cambria Math" w:eastAsiaTheme="minorEastAsia" w:hAnsi="Cambria Math"/>
+                </w:rPr>
+                <m:t>d</m:t>
+              </m:r>
+            </m:e>
+            <m:sub>
+              <m:r>
+                <w:rPr>
+                  <w:rFonts w:ascii="Cambria Math" w:eastAsiaTheme="minorEastAsia" w:hAnsi="Cambria Math"/>
+                </w:rPr>
+                <m:t>f</m:t>
+              </m:r>
+            </m:sub>
+            <m:sup>
+              <m:r>
+                <w:rPr>
+                  <w:rFonts w:ascii="Cambria Math" w:eastAsiaTheme="minorEastAsia" w:hAnsi="Cambria Math"/>
+                </w:rPr>
+                <m:t>'</m:t>
+              </m:r>
+            </m:sup>
+          </m:sSubSup>
+          <m:r>
+            <w:rPr>
+              <w:rFonts w:ascii="Cambria Math" w:eastAsiaTheme="minorEastAsia" w:hAnsi="Cambria Math"/>
+            </w:rPr>
+            <m:t xml:space="preserve">= </m:t>
+          </m:r>
+          <m:f>
+            <m:fPr>
+              <m:ctrlPr>
+                <w:rPr>
+                  <w:rFonts w:ascii="Cambria Math" w:hAnsi="Cambria Math"/>
+                  <w:i/>
+                </w:rPr>
+              </m:ctrlPr>
+            </m:fPr>
+            <m:num>
+              <m:r>
+                <w:rPr>
+                  <w:rFonts w:ascii="Cambria Math" w:hAnsi="Cambria Math"/>
+                </w:rPr>
+                <m:t>threshol</m:t>
+              </m:r>
+              <m:sSub>
+                <m:sSubPr>
+                  <m:ctrlPr>
+                    <w:rPr>
+                      <w:rFonts w:ascii="Cambria Math" w:hAnsi="Cambria Math"/>
+                      <w:i/>
+                    </w:rPr>
+                  </m:ctrlPr>
+                </m:sSubPr>
+                <m:e>
+                  <m:r>
+                    <w:rPr>
+                      <w:rFonts w:ascii="Cambria Math" w:hAnsi="Cambria Math"/>
+                    </w:rPr>
+                    <m:t>d</m:t>
+                  </m:r>
+                </m:e>
+                <m:sub>
+                  <m:r>
+                    <w:rPr>
+                      <w:rFonts w:ascii="Cambria Math" w:hAnsi="Cambria Math"/>
+                    </w:rPr>
+                    <m:t>f</m:t>
+                  </m:r>
+                </m:sub>
+              </m:sSub>
+              <m:r>
+                <w:rPr>
+                  <w:rFonts w:ascii="Cambria Math" w:hAnsi="Cambria Math"/>
+                </w:rPr>
+                <m:t>-</m:t>
+              </m:r>
+              <m:sSub>
+                <m:sSubPr>
+                  <m:ctrlPr>
+                    <w:rPr>
+                      <w:rFonts w:ascii="Cambria Math" w:hAnsi="Cambria Math"/>
+                      <w:i/>
+                    </w:rPr>
+                  </m:ctrlPr>
+                </m:sSubPr>
+                <m:e>
+                  <m:r>
+                    <w:rPr>
+                      <w:rFonts w:ascii="Cambria Math" w:hAnsi="Cambria Math"/>
+                    </w:rPr>
+                    <m:t>f</m:t>
+                  </m:r>
+                </m:e>
+                <m:sub>
+                  <m:r>
+                    <w:rPr>
+                      <w:rFonts w:ascii="Cambria Math" w:hAnsi="Cambria Math"/>
+                    </w:rPr>
+                    <m:t>min</m:t>
+                  </m:r>
+                </m:sub>
+              </m:sSub>
+            </m:num>
+            <m:den>
+              <m:sSub>
+                <m:sSubPr>
+                  <m:ctrlPr>
+                    <w:rPr>
+                      <w:rFonts w:ascii="Cambria Math" w:hAnsi="Cambria Math"/>
+                      <w:i/>
+                    </w:rPr>
+                  </m:ctrlPr>
+                </m:sSubPr>
+                <m:e>
+                  <m:r>
+                    <w:rPr>
+                      <w:rFonts w:ascii="Cambria Math" w:hAnsi="Cambria Math"/>
+                    </w:rPr>
+                    <m:t>f</m:t>
+                  </m:r>
+                </m:e>
+                <m:sub>
+                  <m:r>
+                    <w:rPr>
+                      <w:rFonts w:ascii="Cambria Math" w:hAnsi="Cambria Math"/>
+                    </w:rPr>
+                    <m:t>max</m:t>
+                  </m:r>
+                </m:sub>
+              </m:sSub>
+              <m:r>
+                <w:rPr>
+                  <w:rFonts w:ascii="Cambria Math" w:hAnsi="Cambria Math"/>
+                </w:rPr>
+                <m:t>-</m:t>
+              </m:r>
+              <m:sSub>
+                <m:sSubPr>
+                  <m:ctrlPr>
+                    <w:rPr>
+                      <w:rFonts w:ascii="Cambria Math" w:hAnsi="Cambria Math"/>
+                      <w:i/>
+                    </w:rPr>
+                  </m:ctrlPr>
+                </m:sSubPr>
+                <m:e>
+                  <m:r>
+                    <w:rPr>
+                      <w:rFonts w:ascii="Cambria Math" w:hAnsi="Cambria Math"/>
+                    </w:rPr>
+                    <m:t>f</m:t>
+                  </m:r>
+                </m:e>
+                <m:sub>
+                  <m:r>
+                    <w:rPr>
+                      <w:rFonts w:ascii="Cambria Math" w:hAnsi="Cambria Math"/>
+                    </w:rPr>
+                    <m:t>min</m:t>
+                  </m:r>
+                </m:sub>
+              </m:sSub>
+            </m:den>
+          </m:f>
+        </m:oMath>
+      </m:oMathPara>
+    </w:p>
+    <w:p>
+      <w:pPr>
+        <w:rPr>
+          <w:rFonts w:eastAsiaTheme="minorEastAsia"/>
+          <w:rtl/>
+        </w:rPr>
+      </w:pPr>
+      <w:r>
+        <w:rPr>
+          <w:rFonts w:eastAsiaTheme="minorEastAsia" w:hint="cs"/>
+          <w:rtl/>
+        </w:rPr>
+        <w:t xml:space="preserve">2. בעץ המנורמל, דוגמאות מנורמלות יעברו באותו </w:t>
+      </w:r>
+      <w:r>
+        <w:rPr>
+          <w:rFonts w:eastAsiaTheme="minorEastAsia" w:hint="cs"/>
+          <w:rtl/>
+        </w:rPr>
+        <w:t>מסלול.</w:t>
+      </w:r>
+    </w:p>
+    <w:p>
+      <w:pPr>
+        <w:rPr>
+          <w:rFonts w:eastAsiaTheme="minorEastAsia"/>
+          <w:rtl/>
+        </w:rPr>
+      </w:pPr>
+      <w:r>
+        <w:rPr>
+          <w:rFonts w:eastAsiaTheme="minorEastAsia" w:hint="cs"/>
+          <w:rtl/>
+        </w:rPr>
+        <w:t>נניח שיש דוגמת מבחן וצומת כלשהי עם פיצ'ר</w:t>
+      </w:r>
+      <w:r>
+        <w:rPr>
+          <w:rFonts w:eastAsiaTheme="minorEastAsia"/>
+        </w:rPr>
+        <w:t xml:space="preserve">f </w:t>
+      </w:r>
+      <w:r>
+        <w:rPr>
+          <w:rFonts w:eastAsiaTheme="minorEastAsia" w:hint="cs"/>
+          <w:rtl/>
+        </w:rPr>
+        <w:t xml:space="preserve"> ו</w:t>
+      </w:r>
+      <w:r>
+        <w:rPr>
+          <w:rFonts w:eastAsiaTheme="minorEastAsia"/>
+        </w:rPr>
+        <w:t>Threshold</w:t>
+      </w:r>
+      <w:r>
+        <w:rPr>
+          <w:rFonts w:eastAsiaTheme="minorEastAsia" w:hint="cs"/>
+          <w:rtl/>
+        </w:rPr>
+        <w:t xml:space="preserve"> </w:t>
+      </w:r>
+      <w:r>
+        <w:rPr>
+          <w:rFonts w:eastAsiaTheme="minorEastAsia" w:hint="cs"/>
+        </w:rPr>
+        <w:t>T</w:t>
+      </w:r>
+      <w:r>
+        <w:rPr>
+          <w:rFonts w:eastAsiaTheme="minorEastAsia" w:hint="cs"/>
+          <w:rtl/>
+        </w:rPr>
+        <w:t xml:space="preserve">. ערך הפיצ'ר עבור דוגמת המבחן הוא </w:t>
+      </w:r>
+      <m:oMath>
+        <m:sSub>
+          <m:sSubPr>
+            <m:ctrlPr>
+              <w:rPr>
+                <w:rFonts w:ascii="Cambria Math" w:eastAsiaTheme="minorEastAsia" w:hAnsi="Cambria Math"/>
+                <w:i/>
+              </w:rPr>
+            </m:ctrlPr>
+          </m:sSubPr>
+          <m:e>
+            <m:r>
+              <w:rPr>
+                <w:rFonts w:ascii="Cambria Math" w:eastAsiaTheme="minorEastAsia" w:hAnsi="Cambria Math"/>
+              </w:rPr>
+              <m:t>f</m:t>
+            </m:r>
+          </m:e>
+          <m:sub>
+            <m:r>
+              <w:rPr>
+                <w:rFonts w:ascii="Cambria Math" w:eastAsiaTheme="minorEastAsia" w:hAnsi="Cambria Math"/>
+              </w:rPr>
+              <m:t>1</m:t>
+            </m:r>
+          </m:sub>
+        </m:sSub>
+      </m:oMath>
+      <w:r>
+        <w:rPr>
+          <w:rFonts w:eastAsiaTheme="minorEastAsia" w:hint="cs"/>
+          <w:rtl/>
+        </w:rPr>
+        <w:t xml:space="preserve"> ונניח בה"כ </w:t>
+      </w:r>
+      <m:oMath>
+        <m:sSub>
+          <m:sSubPr>
+            <m:ctrlPr>
+              <w:rPr>
+                <w:rFonts w:ascii="Cambria Math" w:eastAsiaTheme="minorEastAsia" w:hAnsi="Cambria Math"/>
+                <w:i/>
+              </w:rPr>
+            </m:ctrlPr>
+          </m:sSubPr>
+          <m:e>
+            <m:r>
+              <w:rPr>
+                <w:rFonts w:ascii="Cambria Math" w:eastAsiaTheme="minorEastAsia" w:hAnsi="Cambria Math"/>
+              </w:rPr>
+              <m:t>f</m:t>
+            </m:r>
+          </m:e>
+          <m:sub>
+            <m:r>
+              <w:rPr>
+                <w:rFonts w:ascii="Cambria Math" w:eastAsiaTheme="minorEastAsia" w:hAnsi="Cambria Math"/>
+              </w:rPr>
+              <m:t>1</m:t>
+            </m:r>
+          </m:sub>
+        </m:sSub>
+        <m:r>
+          <w:rPr>
+            <w:rFonts w:ascii="Cambria Math" w:eastAsiaTheme="minorEastAsia" w:hAnsi="Cambria Math"/>
+          </w:rPr>
+          <m:t>&lt;T</m:t>
         </m:r>
       </m:oMath>
       <w:r>
@@ -470,7 +1443,138 @@
           <w:rFonts w:eastAsiaTheme="minorEastAsia" w:hint="cs"/>
           <w:rtl/>
         </w:rPr>
-        <w:t xml:space="preserve"> ואין שיפור בעץ.</w:t>
+        <w:t xml:space="preserve">, כלומר </w:t>
+      </w:r>
+      <w:r>
+        <w:rPr>
+          <w:rFonts w:eastAsiaTheme="minorEastAsia" w:hint="cs"/>
+          <w:rtl/>
+        </w:rPr>
+        <w:t>הדוגמא תעבור לצומת הבן שמתאימה לערכים קטנים מה</w:t>
+      </w:r>
+      <w:r>
+        <w:rPr>
+          <w:rFonts w:eastAsiaTheme="minorEastAsia"/>
+        </w:rPr>
+        <w:t>Threshold</w:t>
+      </w:r>
+      <w:r>
+        <w:rPr>
+          <w:rFonts w:eastAsiaTheme="minorEastAsia" w:hint="cs"/>
+          <w:rtl/>
+        </w:rPr>
+        <w:t xml:space="preserve">. מתכונת שימור הסדר של הנרמול שהראנו קודם, מתקיים גם </w:t>
+      </w:r>
+      <m:oMath>
+        <m:sSubSup>
+          <m:sSubSupPr>
+            <m:ctrlPr>
+              <w:rPr>
+                <w:rFonts w:ascii="Cambria Math" w:eastAsiaTheme="minorEastAsia" w:hAnsi="Cambria Math"/>
+                <w:i/>
+              </w:rPr>
+            </m:ctrlPr>
+          </m:sSubSupPr>
+          <m:e>
+            <m:r>
+              <w:rPr>
+                <w:rFonts w:ascii="Cambria Math" w:eastAsiaTheme="minorEastAsia" w:hAnsi="Cambria Math"/>
+              </w:rPr>
+              <m:t>f</m:t>
+            </m:r>
+          </m:e>
+          <m:sub>
+            <m:r>
+              <w:rPr>
+                <w:rFonts w:ascii="Cambria Math" w:eastAsiaTheme="minorEastAsia" w:hAnsi="Cambria Math"/>
+              </w:rPr>
+              <m:t>1</m:t>
+            </m:r>
+          </m:sub>
+          <m:sup>
+            <m:r>
+              <w:rPr>
+                <w:rFonts w:ascii="Cambria Math" w:eastAsiaTheme="minorEastAsia" w:hAnsi="Cambria Math"/>
+              </w:rPr>
+              <m:t>'</m:t>
+            </m:r>
+          </m:sup>
+        </m:sSubSup>
+        <m:r>
+          <w:rPr>
+            <w:rFonts w:ascii="Cambria Math" w:eastAsiaTheme="minorEastAsia" w:hAnsi="Cambria Math"/>
+          </w:rPr>
+          <m:t>&lt;</m:t>
+        </m:r>
+        <m:sSup>
+          <m:sSupPr>
+            <m:ctrlPr>
+              <w:rPr>
+                <w:rFonts w:ascii="Cambria Math" w:eastAsiaTheme="minorEastAsia" w:hAnsi="Cambria Math"/>
+                <w:i/>
+              </w:rPr>
+            </m:ctrlPr>
+          </m:sSupPr>
+          <m:e>
+            <m:r>
+              <w:rPr>
+                <w:rFonts w:ascii="Cambria Math" w:eastAsiaTheme="minorEastAsia" w:hAnsi="Cambria Math"/>
+              </w:rPr>
+              <m:t>T</m:t>
+            </m:r>
+          </m:e>
+          <m:sup>
+            <m:r>
+              <w:rPr>
+                <w:rFonts w:ascii="Cambria Math" w:eastAsiaTheme="minorEastAsia" w:hAnsi="Cambria Math"/>
+              </w:rPr>
+              <m:t>'</m:t>
+            </m:r>
+          </m:sup>
+        </m:sSup>
+      </m:oMath>
+      <w:r>
+        <w:rPr>
+          <w:rFonts w:eastAsiaTheme="minorEastAsia" w:hint="cs"/>
+          <w:rtl/>
+        </w:rPr>
+        <w:t xml:space="preserve"> ולכן גם הדוגמא המנורמלת תעבור לאותו </w:t>
+      </w:r>
+      <w:r>
+        <w:rPr>
+          <w:rFonts w:eastAsiaTheme="minorEastAsia" w:hint="cs"/>
+          <w:rtl/>
+        </w:rPr>
+        <w:t>בן של אותה צומת בעץ המנורמל. זה נכון עבור כל פיצול בעץ ולכן בסופו של דבר דוגמת המבחן תעבור באותו מסלול, תגיע לאותו עלה ותסווג באופן זהה.</w:t>
+      </w:r>
+    </w:p>
+    <w:p>
+      <w:pPr>
+        <w:rPr>
+          <w:rFonts w:eastAsiaTheme="minorEastAsia"/>
+          <w:i/>
+          <w:rtl/>
+        </w:rPr>
+      </w:pPr>
+      <w:r>
+        <w:rPr>
+          <w:rFonts w:eastAsiaTheme="minorEastAsia" w:hint="cs"/>
+          <w:rtl/>
+        </w:rPr>
+        <w:t>הראנו שהעץ שיבנה יהיה זהה רק עם ערכים מנורמלים של</w:t>
+      </w:r>
+      <w:r>
+        <w:rPr>
+          <w:rFonts w:eastAsiaTheme="minorEastAsia"/>
+        </w:rPr>
+        <w:t xml:space="preserve"> Threshold</w:t>
+      </w:r>
+      <w:r>
+        <w:rPr>
+          <w:rFonts w:eastAsiaTheme="minorEastAsia" w:hint="cs"/>
+          <w:rtl/>
+        </w:rPr>
+        <w:t xml:space="preserve"> ומצד שני דוגמאות המבחן יגיעו לאותם עלים ולכן הסיווגים יהיו זהים במקרה של נרמול ולא תהיה השפעה על התוצאה עבור קבוצת המבחן (כל עוד גם היא מנורמלת באופן זהה)</w:t>
       </w:r>
     </w:p>
     <w:p>
@@ -485,39 +1589,80 @@
           <w:rFonts w:hint="cs"/>
           <w:rtl/>
         </w:rPr>
+        <w:t>שאלה 3</w:t>
+      </w:r>
+    </w:p>
+    <w:p>
+      <w:pPr>
+        <w:rPr>
+          <w:rtl/>
+        </w:rPr>
+      </w:pPr>
+      <w:r>
+        <w:rPr>
+          <w:rFonts w:hint="cs"/>
+          <w:rtl/>
+        </w:rPr>
+        <w:t>3.1</w:t>
+      </w:r>
+      <w:r>
+        <w:rPr>
+          <w:rFonts w:hint="cs"/>
+          <w:rtl/>
+        </w:rPr>
+        <w:t xml:space="preserve">. </w:t>
+      </w:r>
+      <w:r>
+        <w:rPr>
+          <w:rFonts w:hint="cs"/>
+          <w:rtl/>
+        </w:rPr>
+        <w:t xml:space="preserve"> הגיזום מנסה למנוע את תופעת התאמת היתר (</w:t>
+      </w:r>
+      <w:r>
+        <w:t>overfitting</w:t>
+      </w:r>
+      <w:r>
+        <w:rPr>
+          <w:rFonts w:hint="cs"/>
+          <w:rtl/>
+        </w:rPr>
+        <w:t>) בה האלגוריתם מאומן על קבוצת אימון אך לא יודע להכליל ולקבל תוצאות מספיק טובות על קבוצות אחרות. החשיבות שלו הוא שהוא מוריד עלים שהתקבלו ככל הנראה מדוגמאות שהן "רעש" ולא מייצגות את העולם באופן כללי</w:t>
+      </w:r>
+      <w:r>
+        <w:rPr>
+          <w:rFonts w:hint="cs"/>
+          <w:rtl/>
+        </w:rPr>
+        <w:t>.</w:t>
+      </w:r>
+    </w:p>
+    <w:p>
+      <w:pPr>
+        <w:rPr>
+          <w:rtl/>
+        </w:rPr>
+      </w:pPr>
+      <w:r>
+        <w:rPr>
+          <w:rFonts w:hint="cs"/>
+          <w:rtl/>
+        </w:rPr>
         <w:lastRenderedPageBreak/>
-        <w:t>שאלה 4</w:t>
-      </w:r>
-    </w:p>
-    <w:p>
-      <w:pPr>
-        <w:rPr>
-          <w:rtl/>
-        </w:rPr>
-      </w:pPr>
-      <w:r>
-        <w:rPr>
-          <w:rFonts w:hint="cs"/>
-          <w:rtl/>
-        </w:rPr>
-        <w:t xml:space="preserve">4.1 קיבלנו </w:t>
-      </w:r>
-      <w:r>
-        <w:rPr>
-          <w:rFonts w:hint="cs"/>
-          <w:rtl/>
-        </w:rPr>
-        <w:t>את ערך ה</w:t>
-      </w:r>
-      <w:r>
-        <w:t>loss</w:t>
-      </w:r>
-      <w:r>
-        <w:rPr>
-          <w:rFonts w:hint="cs"/>
-          <w:rtl/>
-        </w:rPr>
-        <w:t xml:space="preserve"> הבא: </w:t>
+        <w:t xml:space="preserve">3.3 מצורף הגרף, אמנם נתבקשנו לבחור לפחות 5 ערכי </w:t>
+      </w:r>
+      <w:r>
+        <w:rPr>
+          <w:rFonts w:hint="cs"/>
+        </w:rPr>
+        <w:t>M</w:t>
+      </w:r>
+      <w:r>
+        <w:rPr>
+          <w:rFonts w:hint="cs"/>
+          <w:rtl/>
+        </w:rPr>
+        <w:t xml:space="preserve"> שונים אבל בגלל נדיבות יתר שלי תקבלו אפילו 100 :</w:t>
       </w:r>
       <w:r>
         <w:rPr>
@@ -528,13 +1673,14 @@
       <w:r>
         <w:rPr>
           <w:rFonts w:cs="Arial"/>
+          <w:noProof/>
           <w:rtl/>
         </w:rPr>
         <w:drawing>
-          <wp:inline distT="0" distB="0" distL="0" distR="0" wp14:anchorId="1039FF6F" wp14:editId="66D12CF7">
-            <wp:extent cx="5274310" cy="1554480"/>
-            <wp:effectExtent l="0" t="0" r="2540" b="7620"/>
-            <wp:docPr id="3" name="תמונה 3"/>
+          <wp:inline distT="0" distB="0" distL="0" distR="0" wp14:anchorId="6856B25C" wp14:editId="3E17AD7C">
+            <wp:extent cx="5274310" cy="2609850"/>
+            <wp:effectExtent l="0" t="0" r="2540" b="0"/>
+            <wp:docPr id="2" name="תמונה 2"/>
             <wp:cNvGraphicFramePr>
               <a:graphicFrameLocks xmlns:a="http://schemas.openxmlformats.org/drawingml/2006/main" noChangeAspect="1"/>
             </wp:cNvGraphicFramePr>
@@ -554,7 +1700,7 @@
                   <pic:spPr>
                     <a:xfrm>
                       <a:off x="0" y="0"/>
-                      <a:ext cx="5274310" cy="1554480"/>
+                      <a:ext cx="5274310" cy="2609850"/>
                     </a:xfrm>
                     <a:prstGeom prst="rect">
                       <a:avLst/>
@@ -570,32 +1716,124 @@
     <w:p>
       <w:pPr>
         <w:rPr>
-          <w:rFonts w:cs="Arial"/>
-          <w:rtl/>
-        </w:rPr>
-      </w:pPr>
-      <w:r>
-        <w:rPr>
-          <w:rFonts w:cs="Arial"/>
-          <w:rtl/>
-        </w:rPr>
-        <w:t>0.021238938053097345</w:t>
-      </w:r>
-    </w:p>
-    <w:p>
-      <w:r>
-        <w:rPr>
-          <w:rFonts w:cs="Arial" w:hint="cs"/>
-          <w:rtl/>
-        </w:rPr>
-        <w:t xml:space="preserve">הוא נכון גם עבור "הגיזום הכי טוב" כי הגיזום הכי טוב הוא עבור </w:t>
-      </w:r>
-      <w:r>
-        <w:rPr>
-          <w:rFonts w:cs="Arial"/>
-        </w:rPr>
+          <w:rtl/>
+        </w:rPr>
+      </w:pPr>
+      <w:r>
+        <w:rPr>
+          <w:rFonts w:hint="cs"/>
+          <w:rtl/>
+        </w:rPr>
+        <w:t xml:space="preserve">למעשה התוצאה הטובה ביותר היא עבור </w:t>
+      </w:r>
+      <w:r>
         <w:t>M=1</w:t>
       </w:r>
+      <w:r>
+        <w:rPr>
+          <w:rFonts w:hint="cs"/>
+          <w:rtl/>
+        </w:rPr>
+        <w:t>,</w:t>
+      </w:r>
+      <w:r>
+        <w:rPr>
+          <w:rFonts w:hint="cs"/>
+          <w:rtl/>
+        </w:rPr>
+        <w:t xml:space="preserve"> והיא יורדת ככל שמעלים את </w:t>
+      </w:r>
+      <w:r>
+        <w:rPr>
+          <w:rFonts w:hint="cs"/>
+        </w:rPr>
+        <w:t>M</w:t>
+      </w:r>
+      <w:r>
+        <w:rPr>
+          <w:rFonts w:hint="cs"/>
+          <w:rtl/>
+        </w:rPr>
+        <w:t xml:space="preserve"> (בחלק מהנקודות היא לא משתנה כי אין עלה שמתפצל לפי אותה כמות דגימות).</w:t>
+      </w:r>
+      <w:r>
+        <w:rPr>
+          <w:rtl/>
+        </w:rPr>
+        <w:br/>
+      </w:r>
+      <w:r>
+        <w:rPr>
+          <w:rFonts w:hint="cs"/>
+          <w:rtl/>
+        </w:rPr>
+        <w:t>כלומר ללא גיזום מוקדם כלל</w:t>
+      </w:r>
+      <w:r>
+        <w:rPr>
+          <w:rFonts w:hint="cs"/>
+          <w:rtl/>
+        </w:rPr>
+        <w:t xml:space="preserve"> </w:t>
+      </w:r>
+      <w:r>
+        <w:rPr>
+          <w:rFonts w:hint="cs"/>
+          <w:rtl/>
+        </w:rPr>
+        <w:t>התקבלה</w:t>
+      </w:r>
+      <w:r>
+        <w:rPr>
+          <w:rFonts w:hint="cs"/>
+          <w:rtl/>
+        </w:rPr>
+        <w:t xml:space="preserve"> התוצאה הטובה ביותר</w:t>
+      </w:r>
+      <w:r>
+        <w:rPr>
+          <w:rFonts w:hint="cs"/>
+          <w:rtl/>
+        </w:rPr>
+        <w:t xml:space="preserve">. </w:t>
+      </w:r>
+      <w:r>
+        <w:rPr>
+          <w:rFonts w:hint="cs"/>
+          <w:rtl/>
+        </w:rPr>
+        <w:t>התוצאה הממוצעת בין ה</w:t>
+      </w:r>
+      <w:r>
+        <w:t>folds</w:t>
+      </w:r>
+      <w:r>
+        <w:rPr>
+          <w:rFonts w:hint="cs"/>
+          <w:rtl/>
+        </w:rPr>
+        <w:t xml:space="preserve"> על ה</w:t>
+      </w:r>
+      <w:r>
+        <w:t>validation set</w:t>
+      </w:r>
+      <w:r>
+        <w:rPr>
+          <w:rFonts w:hint="cs"/>
+          <w:rtl/>
+        </w:rPr>
+        <w:t xml:space="preserve"> היא </w:t>
+      </w:r>
+      <w:r>
+        <w:t>96</w:t>
+      </w:r>
+      <w:r>
+        <w:rPr>
+          <w:rFonts w:hint="cs"/>
+          <w:rtl/>
+        </w:rPr>
+        <w:t xml:space="preserve"> אחוז.</w:t>
+      </w:r>
     </w:p>
     <w:p>
       <w:pPr>
@@ -605,21 +1843,19 @@
         </w:rPr>
       </w:pPr>
       <w:r>
-        <w:t>4.2</w:t>
-      </w:r>
-      <w:r>
-        <w:rPr>
-          <w:rFonts w:hint="cs"/>
-          <w:rtl/>
-        </w:rPr>
-        <w:t xml:space="preserve"> נבצע החמרה בכל פיצול במקרים בהם רוב הדוגמאות הם של חולים. נגדיר פרמטר </w:t>
+        <w:rPr>
+          <w:rFonts w:hint="cs"/>
+          <w:rtl/>
+        </w:rPr>
+        <w:t xml:space="preserve">3.4 מכיוון שהתוצאה הטובה ביותר היא ללא גיזום בכלל בסעיף זה קיבלנו שוב תוצאה של </w:t>
       </w:r>
       <m:oMath>
         <m:r>
           <w:rPr>
-            <w:rFonts w:ascii="Cambria Math" w:hAnsi="Cambria Math"/>
+            <w:rFonts w:ascii="Cambria Math" w:hAnsi="Cambria Math" w:cs="Arial"/>
+            <w:rtl/>
           </w:rPr>
-          <m:t>p∈[0.5,1]</m:t>
+          <m:t>0.9469026548672567</m:t>
         </m:r>
       </m:oMath>
       <w:r>
@@ -627,111 +1863,86 @@
           <w:rFonts w:eastAsiaTheme="minorEastAsia" w:hint="cs"/>
           <w:rtl/>
         </w:rPr>
-        <w:t xml:space="preserve"> ובכל פעם שאנחנו מפצלים צומת, נבדוק אם החלק של הדגימות שערכן 1 (חולה) מכל הדגימות גדול מ</w:t>
-      </w:r>
-      <w:r>
-        <w:rPr>
-          <w:rFonts w:eastAsiaTheme="minorEastAsia"/>
-        </w:rPr>
-        <w:t>p</w:t>
-      </w:r>
-      <w:r>
-        <w:rPr>
-          <w:rFonts w:eastAsiaTheme="minorEastAsia" w:hint="cs"/>
-          <w:rtl/>
-        </w:rPr>
-        <w:t>, אם כן הצומת הרלוונטי יהפוך לעלה שנותן חיזוי של חולה. כך בעצם האלגוריתם מחמיר ונותן חיזוי של חולה לכל קבוצה בה יש רוב משמעותי של חולים ולא ממשיך לפצל אותה מתוך הנחה שיש הסתברות שהפיצול יתבסס על דגימות בודדות שנובעות מרעש.</w:t>
-      </w:r>
-    </w:p>
-    <w:p>
-      <w:pPr>
-        <w:rPr>
-          <w:rFonts w:eastAsiaTheme="minorEastAsia"/>
-          <w:rtl/>
-        </w:rPr>
-      </w:pPr>
-      <w:r>
-        <w:rPr>
-          <w:rFonts w:eastAsiaTheme="minorEastAsia" w:hint="cs"/>
-          <w:rtl/>
-        </w:rPr>
-        <w:t xml:space="preserve">4.3 ביצענו תהליך </w:t>
-      </w:r>
-      <w:r>
-        <w:rPr>
-          <w:rFonts w:eastAsiaTheme="minorEastAsia"/>
-        </w:rPr>
-        <w:t>cross validation</w:t>
-      </w:r>
-      <w:r>
-        <w:rPr>
-          <w:rFonts w:eastAsiaTheme="minorEastAsia" w:hint="cs"/>
-          <w:rtl/>
-        </w:rPr>
-        <w:t xml:space="preserve"> עם </w:t>
-      </w:r>
-      <w:r>
-        <w:rPr>
-          <w:rFonts w:eastAsiaTheme="minorEastAsia"/>
-        </w:rPr>
-        <w:t>k-fold=5</w:t>
-      </w:r>
-      <w:r>
-        <w:rPr>
-          <w:rFonts w:eastAsiaTheme="minorEastAsia" w:hint="cs"/>
-          <w:rtl/>
-        </w:rPr>
-        <w:t xml:space="preserve"> בדומה לשאלה הקודמת על הערך</w:t>
-      </w:r>
-      <w:r>
-        <w:rPr>
-          <w:rFonts w:eastAsiaTheme="minorEastAsia"/>
+        <w:t xml:space="preserve"> ואין שיפור בעץ.</w:t>
+      </w:r>
+    </w:p>
+    <w:p>
+      <w:pPr>
+        <w:pStyle w:val="1"/>
+        <w:rPr>
+          <w:rtl/>
+        </w:rPr>
+      </w:pPr>
+      <w:r>
+        <w:rPr>
+          <w:rFonts w:hint="cs"/>
+          <w:rtl/>
+        </w:rPr>
+        <w:t>שאלה 4</w:t>
+      </w:r>
+    </w:p>
+    <w:p>
+      <w:pPr>
+        <w:pStyle w:val="1"/>
+        <w:rPr>
+          <w:rtl/>
+        </w:rPr>
+      </w:pPr>
+      <w:r>
+        <w:rPr>
+          <w:rFonts w:hint="cs"/>
+          <w:rtl/>
+        </w:rPr>
+        <w:t>4.1 קיבל</w:t>
+      </w:r>
+      <w:r>
+        <w:rPr>
+          <w:rFonts w:hint="cs"/>
+          <w:rtl/>
+        </w:rPr>
+        <w:t>תי</w:t>
+      </w:r>
+      <w:r>
+        <w:rPr>
+          <w:rFonts w:hint="cs"/>
+          <w:rtl/>
         </w:rPr>
         <w:t xml:space="preserve"> </w:t>
       </w:r>
       <w:r>
         <w:rPr>
-          <w:rFonts w:eastAsiaTheme="minorEastAsia" w:hint="cs"/>
-          <w:rtl/>
-        </w:rPr>
-        <w:t xml:space="preserve"> </w:t>
-      </w:r>
-      <w:r>
-        <w:rPr>
-          <w:rFonts w:eastAsiaTheme="minorEastAsia"/>
-        </w:rPr>
-        <w:t>p</w:t>
-      </w:r>
-      <w:r>
-        <w:rPr>
-          <w:rFonts w:eastAsiaTheme="minorEastAsia" w:hint="cs"/>
-          <w:rtl/>
-        </w:rPr>
-        <w:t xml:space="preserve"> שהגדרנו. תוצאות הניסוי</w:t>
-      </w:r>
-      <w:r>
-        <w:rPr>
-          <w:rFonts w:eastAsiaTheme="minorEastAsia" w:hint="cs"/>
-        </w:rPr>
-        <w:t xml:space="preserve"> </w:t>
-      </w:r>
-      <w:r>
-        <w:rPr>
-          <w:rFonts w:eastAsiaTheme="minorEastAsia" w:hint="cs"/>
-          <w:rtl/>
-        </w:rPr>
-        <w:t>:</w:t>
+          <w:rFonts w:hint="cs"/>
+          <w:rtl/>
+        </w:rPr>
+        <w:t>את ערך ה</w:t>
+      </w:r>
+      <w:r>
+        <w:t>loss</w:t>
+      </w:r>
+      <w:r>
+        <w:rPr>
+          <w:rFonts w:hint="cs"/>
+          <w:rtl/>
+        </w:rPr>
+        <w:t xml:space="preserve"> הבא: </w:t>
+      </w:r>
+      <w:r>
+        <w:rPr>
+          <w:rtl/>
+        </w:rPr>
+        <w:br/>
       </w:r>
       <w:r>
         <w:rPr>
           <w:rFonts w:cs="Arial"/>
+          <w:noProof/>
           <w:rtl/>
         </w:rPr>
         <w:drawing>
-          <wp:inline distT="0" distB="0" distL="0" distR="0" wp14:anchorId="7703176F" wp14:editId="60616C15">
-            <wp:extent cx="5274310" cy="2643505"/>
-            <wp:effectExtent l="0" t="0" r="2540" b="4445"/>
-            <wp:docPr id="4" name="תמונה 4"/>
+          <wp:inline distT="0" distB="0" distL="0" distR="0" wp14:anchorId="1039FF6F" wp14:editId="66D12CF7">
+            <wp:extent cx="5274310" cy="1554480"/>
+            <wp:effectExtent l="0" t="0" r="2540" b="7620"/>
+            <wp:docPr id="3" name="תמונה 3"/>
             <wp:cNvGraphicFramePr>
               <a:graphicFrameLocks xmlns:a="http://schemas.openxmlformats.org/drawingml/2006/main" noChangeAspect="1"/>
             </wp:cNvGraphicFramePr>
@@ -751,7 +1962,7 @@
                   <pic:spPr>
                     <a:xfrm>
                       <a:off x="0" y="0"/>
-                      <a:ext cx="5274310" cy="2643505"/>
+                      <a:ext cx="5274310" cy="1554480"/>
                     </a:xfrm>
                     <a:prstGeom prst="rect">
                       <a:avLst/>
@@ -767,16 +1978,64 @@
     <w:p>
       <w:pPr>
         <w:rPr>
+          <w:rFonts w:cs="Arial"/>
+          <w:rtl/>
+        </w:rPr>
+      </w:pPr>
+      <w:r>
+        <w:rPr>
+          <w:rFonts w:cs="Arial"/>
+          <w:rtl/>
+        </w:rPr>
+        <w:t>0.021238938053097345</w:t>
+      </w:r>
+    </w:p>
+    <w:p>
+      <w:r>
+        <w:rPr>
+          <w:rFonts w:cs="Arial" w:hint="cs"/>
+          <w:rtl/>
+        </w:rPr>
+        <w:t xml:space="preserve">הוא נכון גם עבור "הגיזום הכי טוב" כי הגיזום הכי טוב הוא עבור </w:t>
+      </w:r>
+      <w:r>
+        <w:rPr>
+          <w:rFonts w:cs="Arial"/>
+        </w:rPr>
+        <w:t>M=1</w:t>
+      </w:r>
+    </w:p>
+    <w:p>
+      <w:pPr>
+        <w:rPr>
           <w:rFonts w:eastAsiaTheme="minorEastAsia"/>
           <w:rtl/>
         </w:rPr>
       </w:pPr>
       <w:r>
-        <w:rPr>
-          <w:rFonts w:eastAsiaTheme="minorEastAsia" w:hint="cs"/>
-          <w:rtl/>
-        </w:rPr>
-        <w:t>קיבלנו שה</w:t>
+        <w:t>4.2</w:t>
+      </w:r>
+      <w:r>
+        <w:rPr>
+          <w:rFonts w:hint="cs"/>
+          <w:rtl/>
+        </w:rPr>
+        <w:t xml:space="preserve"> נבצע החמרה בכל פיצול במקרים בהם רוב הדוגמאות הם של חולים. נגדיר פרמטר </w:t>
+      </w:r>
+      <m:oMath>
+        <m:r>
+          <w:rPr>
+            <w:rFonts w:ascii="Cambria Math" w:hAnsi="Cambria Math"/>
+          </w:rPr>
+          <m:t>p∈[0.5,1]</m:t>
+        </m:r>
+      </m:oMath>
+      <w:r>
+        <w:rPr>
+          <w:rFonts w:eastAsiaTheme="minorEastAsia" w:hint="cs"/>
+          <w:rtl/>
+        </w:rPr>
+        <w:t xml:space="preserve"> ובכל פעם שאנחנו מפצלים צומת, נבדוק אם החלק של הדגימות שערכן 1 (חולה) מכל הדגימות גדול מ</w:t>
       </w:r>
       <w:r>
         <w:rPr>
@@ -789,94 +2048,128 @@
           <w:rFonts w:eastAsiaTheme="minorEastAsia" w:hint="cs"/>
           <w:rtl/>
         </w:rPr>
-        <w:t xml:space="preserve"> הטוב ביותר הוא </w:t>
-      </w:r>
-      <w:r>
+        <w:t>, אם כן הצומת הרלוונטי יהפוך לעלה שנותן חיזוי של חולה. כך בעצם האלגוריתם מחמיר ונותן חיזוי של חולה לכל קבוצה בה יש רוב משמעותי של חולים ולא ממשיך לפצל אותה מתוך הנחה שיש הסתברות שהפיצול יתבסס על דגימות בודדות שנובעות מרעש.</w:t>
+      </w:r>
+    </w:p>
+    <w:p>
+      <w:pPr>
         <w:rPr>
           <w:rFonts w:eastAsiaTheme="minorEastAsia"/>
-        </w:rPr>
-        <w:t>0.7</w:t>
-      </w:r>
-      <w:r>
-        <w:rPr>
-          <w:rFonts w:eastAsiaTheme="minorEastAsia" w:hint="cs"/>
-          <w:rtl/>
-        </w:rPr>
-        <w:t xml:space="preserve"> או </w:t>
+          <w:rtl/>
+        </w:rPr>
+      </w:pPr>
+      <w:r>
+        <w:rPr>
+          <w:rFonts w:eastAsiaTheme="minorEastAsia" w:hint="cs"/>
+          <w:rtl/>
+        </w:rPr>
+        <w:lastRenderedPageBreak/>
+        <w:t>4.3 ביצע</w:t>
+      </w:r>
+      <w:r>
+        <w:rPr>
+          <w:rFonts w:eastAsiaTheme="minorEastAsia" w:hint="cs"/>
+          <w:rtl/>
+        </w:rPr>
+        <w:t>תי</w:t>
+      </w:r>
+      <w:r>
+        <w:rPr>
+          <w:rFonts w:eastAsiaTheme="minorEastAsia" w:hint="cs"/>
+          <w:rtl/>
+        </w:rPr>
+        <w:t xml:space="preserve"> תהליך </w:t>
       </w:r>
       <w:r>
         <w:rPr>
           <w:rFonts w:eastAsiaTheme="minorEastAsia"/>
         </w:rPr>
-        <w:t>0.8</w:t>
-      </w:r>
-      <w:r>
-        <w:rPr>
-          <w:rFonts w:eastAsiaTheme="minorEastAsia" w:hint="cs"/>
-          <w:rtl/>
-        </w:rPr>
-        <w:t>, בחרנו להשתמש ב</w:t>
+        <w:t>cross validation</w:t>
+      </w:r>
+      <w:r>
+        <w:rPr>
+          <w:rFonts w:eastAsiaTheme="minorEastAsia" w:hint="cs"/>
+          <w:rtl/>
+        </w:rPr>
+        <w:t xml:space="preserve"> עם </w:t>
       </w:r>
       <w:r>
         <w:rPr>
           <w:rFonts w:eastAsiaTheme="minorEastAsia"/>
         </w:rPr>
-        <w:t xml:space="preserve">0.8 </w:t>
-      </w:r>
-      <w:r>
-        <w:rPr>
-          <w:rFonts w:eastAsiaTheme="minorEastAsia" w:hint="cs"/>
-          <w:rtl/>
-        </w:rPr>
-        <w:t xml:space="preserve"> ושיפרנו משמעותית את ה</w:t>
+        <w:t>k-fold=5</w:t>
+      </w:r>
+      <w:r>
+        <w:rPr>
+          <w:rFonts w:eastAsiaTheme="minorEastAsia" w:hint="cs"/>
+          <w:rtl/>
+        </w:rPr>
+        <w:t xml:space="preserve"> בדומה לשאלה הקודמת על הערך</w:t>
       </w:r>
       <w:r>
         <w:rPr>
           <w:rFonts w:eastAsiaTheme="minorEastAsia"/>
         </w:rPr>
-        <w:t>loss</w:t>
-      </w:r>
-      <w:r>
-        <w:rPr>
-          <w:rFonts w:eastAsiaTheme="minorEastAsia" w:hint="cs"/>
-          <w:rtl/>
-        </w:rPr>
-        <w:t>.</w:t>
-      </w:r>
-    </w:p>
-    <w:p>
-      <w:pPr>
+        <w:t xml:space="preserve"> </w:t>
+      </w:r>
+      <w:r>
+        <w:rPr>
+          <w:rFonts w:eastAsiaTheme="minorEastAsia" w:hint="cs"/>
+          <w:rtl/>
+        </w:rPr>
+        <w:t xml:space="preserve"> </w:t>
+      </w:r>
+      <w:r>
         <w:rPr>
           <w:rFonts w:eastAsiaTheme="minorEastAsia"/>
-          <w:rtl/>
-        </w:rPr>
-      </w:pPr>
-      <w:r>
-        <w:rPr>
-          <w:rFonts w:eastAsiaTheme="minorEastAsia" w:hint="cs"/>
-          <w:rtl/>
-        </w:rPr>
-        <w:t xml:space="preserve">קיבלנו: </w:t>
-      </w:r>
-    </w:p>
-    <w:p>
-      <w:pPr>
-        <w:rPr>
-          <w:i/>
-          <w:rtl/>
-        </w:rPr>
-      </w:pPr>
+        </w:rPr>
+        <w:t>p</w:t>
+      </w:r>
+      <w:r>
+        <w:rPr>
+          <w:rFonts w:eastAsiaTheme="minorEastAsia" w:hint="cs"/>
+          <w:rtl/>
+        </w:rPr>
+        <w:t xml:space="preserve"> שה</w:t>
+      </w:r>
+      <w:r>
+        <w:rPr>
+          <w:rFonts w:eastAsiaTheme="minorEastAsia" w:hint="cs"/>
+          <w:rtl/>
+        </w:rPr>
+        <w:t>וגדר</w:t>
+      </w:r>
+      <w:r>
+        <w:rPr>
+          <w:rFonts w:eastAsiaTheme="minorEastAsia" w:hint="cs"/>
+          <w:rtl/>
+        </w:rPr>
+        <w:t>. תוצאות הניסוי</w:t>
+      </w:r>
+      <w:r>
+        <w:rPr>
+          <w:rFonts w:eastAsiaTheme="minorEastAsia" w:hint="cs"/>
+        </w:rPr>
+        <w:t xml:space="preserve"> </w:t>
+      </w:r>
+      <w:r>
+        <w:rPr>
+          <w:rFonts w:eastAsiaTheme="minorEastAsia" w:hint="cs"/>
+          <w:rtl/>
+        </w:rPr>
+        <w:t>:</w:t>
+      </w:r>
       <w:r>
         <w:rPr>
           <w:rFonts w:cs="Arial"/>
-          <w:i/>
+          <w:noProof/>
           <w:rtl/>
         </w:rPr>
         <w:drawing>
-          <wp:inline distT="0" distB="0" distL="0" distR="0" wp14:anchorId="7614CCD7" wp14:editId="2A173057">
-            <wp:extent cx="5274310" cy="852170"/>
-            <wp:effectExtent l="0" t="0" r="2540" b="5080"/>
-            <wp:docPr id="5" name="תמונה 5"/>
+          <wp:inline distT="0" distB="0" distL="0" distR="0" wp14:anchorId="7703176F" wp14:editId="60616C15">
+            <wp:extent cx="5274310" cy="2643505"/>
+            <wp:effectExtent l="0" t="0" r="2540" b="4445"/>
+            <wp:docPr id="4" name="תמונה 4"/>
             <wp:cNvGraphicFramePr>
               <a:graphicFrameLocks xmlns:a="http://schemas.openxmlformats.org/drawingml/2006/main" noChangeAspect="1"/>
             </wp:cNvGraphicFramePr>
@@ -896,6 +2189,180 @@
                   <pic:spPr>
                     <a:xfrm>
                       <a:off x="0" y="0"/>
+                      <a:ext cx="5274310" cy="2643505"/>
+                    </a:xfrm>
+                    <a:prstGeom prst="rect">
+                      <a:avLst/>
+                    </a:prstGeom>
+                  </pic:spPr>
+                </pic:pic>
+              </a:graphicData>
+            </a:graphic>
+          </wp:inline>
+        </w:drawing>
+      </w:r>
+    </w:p>
+    <w:p>
+      <w:pPr>
+        <w:rPr>
+          <w:rFonts w:eastAsiaTheme="minorEastAsia"/>
+          <w:rtl/>
+        </w:rPr>
+      </w:pPr>
+      <w:r>
+        <w:rPr>
+          <w:rFonts w:eastAsiaTheme="minorEastAsia" w:hint="cs"/>
+          <w:rtl/>
+        </w:rPr>
+        <w:t>שה</w:t>
+      </w:r>
+      <w:r>
+        <w:rPr>
+          <w:rFonts w:eastAsiaTheme="minorEastAsia"/>
+        </w:rPr>
+        <w:t>p</w:t>
+      </w:r>
+      <w:r>
+        <w:rPr>
+          <w:rFonts w:eastAsiaTheme="minorEastAsia" w:hint="cs"/>
+          <w:rtl/>
+        </w:rPr>
+        <w:t xml:space="preserve"> הטוב ביותר הוא </w:t>
+      </w:r>
+      <w:r>
+        <w:rPr>
+          <w:rFonts w:eastAsiaTheme="minorEastAsia"/>
+        </w:rPr>
+        <w:t>0.7</w:t>
+      </w:r>
+      <w:r>
+        <w:rPr>
+          <w:rFonts w:eastAsiaTheme="minorEastAsia" w:hint="cs"/>
+          <w:rtl/>
+        </w:rPr>
+        <w:t xml:space="preserve"> או </w:t>
+      </w:r>
+      <w:r>
+        <w:rPr>
+          <w:rFonts w:eastAsiaTheme="minorEastAsia"/>
+        </w:rPr>
+        <w:t>0.8</w:t>
+      </w:r>
+      <w:r>
+        <w:rPr>
+          <w:rFonts w:eastAsiaTheme="minorEastAsia" w:hint="cs"/>
+          <w:rtl/>
+        </w:rPr>
+        <w:t>, בחר</w:t>
+      </w:r>
+      <w:r>
+        <w:rPr>
+          <w:rFonts w:eastAsiaTheme="minorEastAsia" w:hint="cs"/>
+          <w:rtl/>
+        </w:rPr>
+        <w:t>תי</w:t>
+      </w:r>
+      <w:r>
+        <w:rPr>
+          <w:rFonts w:eastAsiaTheme="minorEastAsia" w:hint="cs"/>
+          <w:rtl/>
+        </w:rPr>
+        <w:t xml:space="preserve"> להשתמש ב</w:t>
+      </w:r>
+      <w:r>
+        <w:rPr>
+          <w:rFonts w:eastAsiaTheme="minorEastAsia"/>
+        </w:rPr>
+        <w:t xml:space="preserve">0.8 </w:t>
+      </w:r>
+      <w:r>
+        <w:rPr>
+          <w:rFonts w:eastAsiaTheme="minorEastAsia" w:hint="cs"/>
+          <w:rtl/>
+        </w:rPr>
+        <w:t xml:space="preserve"> ושיפר</w:t>
+      </w:r>
+      <w:r>
+        <w:rPr>
+          <w:rFonts w:eastAsiaTheme="minorEastAsia" w:hint="cs"/>
+          <w:rtl/>
+        </w:rPr>
+        <w:t>רתי</w:t>
+      </w:r>
+      <w:r>
+        <w:rPr>
+          <w:rFonts w:eastAsiaTheme="minorEastAsia" w:hint="cs"/>
+          <w:rtl/>
+        </w:rPr>
+        <w:t xml:space="preserve"> משמעותית את ה</w:t>
+      </w:r>
+      <w:r>
+        <w:rPr>
+          <w:rFonts w:eastAsiaTheme="minorEastAsia"/>
+        </w:rPr>
+        <w:t>loss</w:t>
+      </w:r>
+      <w:r>
+        <w:rPr>
+          <w:rFonts w:eastAsiaTheme="minorEastAsia" w:hint="cs"/>
+          <w:rtl/>
+        </w:rPr>
+        <w:t>.</w:t>
+      </w:r>
+    </w:p>
+    <w:p>
+      <w:pPr>
+        <w:rPr>
+          <w:rFonts w:eastAsiaTheme="minorEastAsia"/>
+          <w:rtl/>
+        </w:rPr>
+      </w:pPr>
+      <w:r>
+        <w:rPr>
+          <w:rFonts w:eastAsiaTheme="minorEastAsia" w:hint="cs"/>
+          <w:rtl/>
+        </w:rPr>
+        <w:t xml:space="preserve">קיבלנו: </w:t>
+      </w:r>
+    </w:p>
+    <w:p>
+      <w:pPr>
+        <w:rPr>
+          <w:i/>
+          <w:rtl/>
+        </w:rPr>
+      </w:pPr>
+      <w:r>
+        <w:rPr>
+          <w:rFonts w:cs="Arial"/>
+          <w:i/>
+          <w:noProof/>
+          <w:rtl/>
+        </w:rPr>
+        <w:drawing>
+          <wp:inline distT="0" distB="0" distL="0" distR="0" wp14:anchorId="7614CCD7" wp14:editId="2A173057">
+            <wp:extent cx="5274310" cy="852170"/>
+            <wp:effectExtent l="0" t="0" r="2540" b="5080"/>
+            <wp:docPr id="5" name="תמונה 5"/>
+            <wp:cNvGraphicFramePr>
+              <a:graphicFrameLocks xmlns:a="http://schemas.openxmlformats.org/drawingml/2006/main" noChangeAspect="1"/>
+            </wp:cNvGraphicFramePr>
+            <a:graphic xmlns:a="http://schemas.openxmlformats.org/drawingml/2006/main">
+              <a:graphicData uri="http://schemas.openxmlformats.org/drawingml/2006/picture">
+                <pic:pic xmlns:pic="http://schemas.openxmlformats.org/drawingml/2006/picture">
+                  <pic:nvPicPr>
+                    <pic:cNvPr id="1" name=""/>
+                    <pic:cNvPicPr/>
+                  </pic:nvPicPr>
+                  <pic:blipFill>
+                    <a:blip r:embed="rId9"/>
+                    <a:stretch>
+                      <a:fillRect/>
+                    </a:stretch>
+                  </pic:blipFill>
+                  <pic:spPr>
+                    <a:xfrm>
+                      <a:off x="0" y="0"/>
                       <a:ext cx="5274310" cy="852170"/>
                     </a:xfrm>
                     <a:prstGeom prst="rect">
@@ -912,9 +2379,7 @@
     <w:p>
       <w:pPr>
         <w:rPr>
-          <w:rFonts w:hint="cs"/>
           <w:i/>
-          <w:rtl/>
         </w:rPr>
       </w:pPr>
       <w:r>
@@ -922,6 +2387,575 @@
           <w:i/>
         </w:rPr>
         <w:t>loss =  0.003539823008849558</w:t>
+      </w:r>
+    </w:p>
+    <w:p>
+      <w:pPr>
+        <w:rPr>
+          <w:i/>
+        </w:rPr>
+      </w:pPr>
+    </w:p>
+    <w:p>
+      <w:pPr>
+        <w:pStyle w:val="1"/>
+        <w:rPr>
+          <w:rtl/>
+        </w:rPr>
+      </w:pPr>
+      <w:r>
+        <w:rPr>
+          <w:rFonts w:hint="cs"/>
+          <w:rtl/>
+        </w:rPr>
+        <w:t>שאלה 5</w:t>
+      </w:r>
+    </w:p>
+    <w:p>
+      <w:pPr>
+        <w:rPr>
+          <w:rFonts w:eastAsiaTheme="minorEastAsia"/>
+          <w:rtl/>
+        </w:rPr>
+      </w:pPr>
+      <w:r>
+        <w:rPr>
+          <w:rFonts w:hint="cs"/>
+          <w:rtl/>
+        </w:rPr>
+        <w:t>בכ</w:t>
+      </w:r>
+      <w:r>
+        <w:rPr>
+          <w:rFonts w:hint="cs"/>
+          <w:rtl/>
+        </w:rPr>
+        <w:t>ל</w:t>
+      </w:r>
+      <w:r>
+        <w:rPr>
+          <w:rFonts w:hint="cs"/>
+          <w:rtl/>
+        </w:rPr>
+        <w:t xml:space="preserve"> הגרפים הבאים צבע הרקע מסמן את מסווג המטרה </w:t>
+      </w:r>
+      <m:oMath>
+        <m:r>
+          <w:rPr>
+            <w:rFonts w:ascii="Cambria Math" w:hAnsi="Cambria Math"/>
+          </w:rPr>
+          <m:t>f(x)</m:t>
+        </m:r>
+      </m:oMath>
+      <w:r>
+        <w:rPr>
+          <w:rFonts w:eastAsiaTheme="minorEastAsia" w:hint="cs"/>
+          <w:rtl/>
+        </w:rPr>
+        <w:t xml:space="preserve">, כלומר הסיווג הנכון. רקע אדום מסמן דוגמא שלילית ורקע ירוק דוגמא חיובית. </w:t>
+      </w:r>
+    </w:p>
+    <w:p>
+      <w:pPr>
+        <w:pStyle w:val="2"/>
+        <w:rPr>
+          <w:rtl/>
+        </w:rPr>
+      </w:pPr>
+      <w:r>
+        <w:rPr>
+          <w:rFonts w:hint="cs"/>
+          <w:rtl/>
+        </w:rPr>
+        <w:lastRenderedPageBreak/>
+        <w:t>סעיף א'</w:t>
+      </w:r>
+    </w:p>
+    <w:p>
+      <w:pPr>
+        <w:rPr>
+          <w:rtl/>
+        </w:rPr>
+      </w:pPr>
+      <w:r>
+        <w:rPr>
+          <w:rFonts w:cs="Arial"/>
+          <w:rtl/>
+        </w:rPr>
+        <w:drawing>
+          <wp:inline distT="0" distB="0" distL="0" distR="0" wp14:anchorId="15036D40" wp14:editId="6DBE921B">
+            <wp:extent cx="4908520" cy="3672230"/>
+            <wp:effectExtent l="0" t="0" r="6985" b="4445"/>
+            <wp:docPr id="8" name="תמונה 8"/>
+            <wp:cNvGraphicFramePr>
+              <a:graphicFrameLocks xmlns:a="http://schemas.openxmlformats.org/drawingml/2006/main" noChangeAspect="1"/>
+            </wp:cNvGraphicFramePr>
+            <a:graphic xmlns:a="http://schemas.openxmlformats.org/drawingml/2006/main">
+              <a:graphicData uri="http://schemas.openxmlformats.org/drawingml/2006/picture">
+                <pic:pic xmlns:pic="http://schemas.openxmlformats.org/drawingml/2006/picture">
+                  <pic:nvPicPr>
+                    <pic:cNvPr id="1" name=""/>
+                    <pic:cNvPicPr/>
+                  </pic:nvPicPr>
+                  <pic:blipFill>
+                    <a:blip r:embed="rId10"/>
+                    <a:stretch>
+                      <a:fillRect/>
+                    </a:stretch>
+                  </pic:blipFill>
+                  <pic:spPr>
+                    <a:xfrm>
+                      <a:off x="0" y="0"/>
+                      <a:ext cx="4919837" cy="3680697"/>
+                    </a:xfrm>
+                    <a:prstGeom prst="rect">
+                      <a:avLst/>
+                    </a:prstGeom>
+                  </pic:spPr>
+                </pic:pic>
+              </a:graphicData>
+            </a:graphic>
+          </wp:inline>
+        </w:drawing>
+      </w:r>
+    </w:p>
+    <w:p>
+      <w:pPr>
+        <w:rPr>
+          <w:rFonts w:eastAsiaTheme="minorEastAsia"/>
+        </w:rPr>
+      </w:pPr>
+      <w:r>
+        <w:rPr>
+          <w:rFonts w:hint="cs"/>
+          <w:rtl/>
+        </w:rPr>
+        <w:t xml:space="preserve">עבור דוגמת המבחן המסומנת בעיגול אדום, מסווג </w:t>
+      </w:r>
+      <w:r>
+        <w:t>KNN</w:t>
+      </w:r>
+      <w:r>
+        <w:rPr>
+          <w:rFonts w:hint="cs"/>
+          <w:rtl/>
+        </w:rPr>
+        <w:t xml:space="preserve"> יטעה עבור כל </w:t>
+      </w:r>
+      <w:r>
+        <w:t>K</w:t>
+      </w:r>
+      <w:r>
+        <w:rPr>
+          <w:rFonts w:hint="cs"/>
+          <w:rtl/>
+        </w:rPr>
+        <w:t xml:space="preserve"> כיוון שתמיד יהיו יותר פלוסים קרובים. ל</w:t>
+      </w:r>
+      <w:r>
+        <w:rPr>
+          <w:rFonts w:hint="cs"/>
+        </w:rPr>
+        <w:t>ID</w:t>
+      </w:r>
+      <w:r>
+        <w:t>3</w:t>
+      </w:r>
+      <w:r>
+        <w:rPr>
+          <w:rFonts w:hint="cs"/>
+          <w:rtl/>
+        </w:rPr>
+        <w:t xml:space="preserve"> יהיה קל ללמוד - פשוט 2 פיצולים לפי </w:t>
+      </w:r>
+      <m:oMath>
+        <m:sSub>
+          <m:sSubPr>
+            <m:ctrlPr>
+              <w:rPr>
+                <w:rFonts w:ascii="Cambria Math" w:hAnsi="Cambria Math"/>
+                <w:i/>
+              </w:rPr>
+            </m:ctrlPr>
+          </m:sSubPr>
+          <m:e>
+            <m:r>
+              <w:rPr>
+                <w:rFonts w:ascii="Cambria Math" w:hAnsi="Cambria Math"/>
+              </w:rPr>
+              <m:t>v</m:t>
+            </m:r>
+          </m:e>
+          <m:sub>
+            <m:r>
+              <w:rPr>
+                <w:rFonts w:ascii="Cambria Math" w:hAnsi="Cambria Math"/>
+              </w:rPr>
+              <m:t>1</m:t>
+            </m:r>
+          </m:sub>
+        </m:sSub>
+      </m:oMath>
+      <w:r>
+        <w:rPr>
+          <w:rFonts w:eastAsiaTheme="minorEastAsia" w:hint="cs"/>
+          <w:rtl/>
+        </w:rPr>
+        <w:t>.</w:t>
+      </w:r>
+    </w:p>
+    <w:p>
+      <w:pPr>
+        <w:pStyle w:val="2"/>
+        <w:rPr>
+          <w:rFonts w:hint="cs"/>
+          <w:rtl/>
+        </w:rPr>
+      </w:pPr>
+      <w:r>
+        <w:rPr>
+          <w:rFonts w:hint="cs"/>
+          <w:rtl/>
+        </w:rPr>
+        <w:t>סעיף ב'</w:t>
+      </w:r>
+    </w:p>
+    <w:p>
+      <w:r>
+        <w:rPr>
+          <w:rFonts w:cs="Arial"/>
+          <w:rtl/>
+        </w:rPr>
+        <w:drawing>
+          <wp:inline distT="0" distB="0" distL="0" distR="0" wp14:anchorId="62E9E832" wp14:editId="36AADF32">
+            <wp:extent cx="4970168" cy="3577133"/>
+            <wp:effectExtent l="0" t="0" r="1905" b="4445"/>
+            <wp:docPr id="9" name="תמונה 9"/>
+            <wp:cNvGraphicFramePr>
+              <a:graphicFrameLocks xmlns:a="http://schemas.openxmlformats.org/drawingml/2006/main" noChangeAspect="1"/>
+            </wp:cNvGraphicFramePr>
+            <a:graphic xmlns:a="http://schemas.openxmlformats.org/drawingml/2006/main">
+              <a:graphicData uri="http://schemas.openxmlformats.org/drawingml/2006/picture">
+                <pic:pic xmlns:pic="http://schemas.openxmlformats.org/drawingml/2006/picture">
+                  <pic:nvPicPr>
+                    <pic:cNvPr id="1" name=""/>
+                    <pic:cNvPicPr/>
+                  </pic:nvPicPr>
+                  <pic:blipFill>
+                    <a:blip r:embed="rId11"/>
+                    <a:stretch>
+                      <a:fillRect/>
+                    </a:stretch>
+                  </pic:blipFill>
+                  <pic:spPr>
+                    <a:xfrm>
+                      <a:off x="0" y="0"/>
+                      <a:ext cx="4983996" cy="3587085"/>
+                    </a:xfrm>
+                    <a:prstGeom prst="rect">
+                      <a:avLst/>
+                    </a:prstGeom>
+                  </pic:spPr>
+                </pic:pic>
+              </a:graphicData>
+            </a:graphic>
+          </wp:inline>
+        </w:drawing>
+      </w:r>
+    </w:p>
+    <w:p>
+      <w:r>
+        <w:rPr>
+          <w:rFonts w:hint="cs"/>
+          <w:rtl/>
+        </w:rPr>
+        <w:t xml:space="preserve">כאן </w:t>
+      </w:r>
+      <w:r>
+        <w:t>KNN</w:t>
+      </w:r>
+      <w:r>
+        <w:rPr>
+          <w:rFonts w:hint="cs"/>
+          <w:rtl/>
+        </w:rPr>
+        <w:t xml:space="preserve"> עם </w:t>
+      </w:r>
+      <w:r>
+        <w:t>K=1</w:t>
+      </w:r>
+      <w:r>
+        <w:rPr>
+          <w:rFonts w:hint="cs"/>
+          <w:rtl/>
+        </w:rPr>
+        <w:t xml:space="preserve"> תמיד יהיה צודק כי דוגמאות באזור הירוק תמיד יהיו קרובות יותר לפלוס בעוד שדוגמאות באזור האדום יהיו קרובות יותר למינוס אבל </w:t>
+      </w:r>
+      <w:r>
+        <w:rPr>
+          <w:rFonts w:hint="cs"/>
+        </w:rPr>
+        <w:t>ID</w:t>
+      </w:r>
+      <w:r>
+        <w:t>3</w:t>
+      </w:r>
+      <w:r>
+        <w:rPr>
+          <w:rFonts w:hint="cs"/>
+          <w:rtl/>
+        </w:rPr>
+        <w:t xml:space="preserve"> לא ידע להפריד טוב לפי קווים אלכסוניים</w:t>
+      </w:r>
+      <w:r>
+        <w:rPr>
+          <w:rFonts w:hint="cs"/>
+          <w:rtl/>
+        </w:rPr>
+        <w:t>.</w:t>
+      </w:r>
+    </w:p>
+    <w:p>
+      <w:pPr>
+        <w:pStyle w:val="2"/>
+        <w:rPr>
+          <w:rtl/>
+        </w:rPr>
+      </w:pPr>
+      <w:r>
+        <w:rPr>
+          <w:rFonts w:hint="cs"/>
+          <w:rtl/>
+        </w:rPr>
+        <w:lastRenderedPageBreak/>
+        <w:t>סעיף ג'</w:t>
+      </w:r>
+    </w:p>
+    <w:p>
+      <w:pPr>
+        <w:rPr>
+          <w:rtl/>
+        </w:rPr>
+      </w:pPr>
+      <w:r>
+        <w:rPr>
+          <w:rFonts w:cs="Arial"/>
+          <w:rtl/>
+        </w:rPr>
+        <w:drawing>
+          <wp:inline distT="0" distB="0" distL="0" distR="0" wp14:anchorId="434CFD14" wp14:editId="7CC746D7">
+            <wp:extent cx="4937811" cy="3711384"/>
+            <wp:effectExtent l="0" t="0" r="0" b="3810"/>
+            <wp:docPr id="10" name="תמונה 10"/>
+            <wp:cNvGraphicFramePr>
+              <a:graphicFrameLocks xmlns:a="http://schemas.openxmlformats.org/drawingml/2006/main" noChangeAspect="1"/>
+            </wp:cNvGraphicFramePr>
+            <a:graphic xmlns:a="http://schemas.openxmlformats.org/drawingml/2006/main">
+              <a:graphicData uri="http://schemas.openxmlformats.org/drawingml/2006/picture">
+                <pic:pic xmlns:pic="http://schemas.openxmlformats.org/drawingml/2006/picture">
+                  <pic:nvPicPr>
+                    <pic:cNvPr id="1" name=""/>
+                    <pic:cNvPicPr/>
+                  </pic:nvPicPr>
+                  <pic:blipFill>
+                    <a:blip r:embed="rId12"/>
+                    <a:stretch>
+                      <a:fillRect/>
+                    </a:stretch>
+                  </pic:blipFill>
+                  <pic:spPr>
+                    <a:xfrm>
+                      <a:off x="0" y="0"/>
+                      <a:ext cx="4946196" cy="3717687"/>
+                    </a:xfrm>
+                    <a:prstGeom prst="rect">
+                      <a:avLst/>
+                    </a:prstGeom>
+                  </pic:spPr>
+                </pic:pic>
+              </a:graphicData>
+            </a:graphic>
+          </wp:inline>
+        </w:drawing>
+      </w:r>
+    </w:p>
+    <w:p>
+      <w:pPr>
+        <w:rPr>
+          <w:rFonts w:hint="cs"/>
+          <w:rtl/>
+        </w:rPr>
+      </w:pPr>
+      <w:r>
+        <w:rPr>
+          <w:rFonts w:hint="cs"/>
+          <w:rtl/>
+        </w:rPr>
+        <w:t xml:space="preserve">כאן גם </w:t>
+      </w:r>
+      <w:r>
+        <w:t>KNN</w:t>
+      </w:r>
+      <w:r>
+        <w:rPr>
+          <w:rFonts w:hint="cs"/>
+          <w:rtl/>
+        </w:rPr>
+        <w:t xml:space="preserve"> וגם </w:t>
+      </w:r>
+      <w:r>
+        <w:t>ID3</w:t>
+      </w:r>
+      <w:r>
+        <w:rPr>
+          <w:rFonts w:hint="cs"/>
+          <w:rtl/>
+        </w:rPr>
+        <w:t xml:space="preserve"> יטעו עבור דוגמת המבחן שמסומנת בעיגול ירוק. עבור </w:t>
+      </w:r>
+      <w:r>
+        <w:t>KNN</w:t>
+      </w:r>
+      <w:r>
+        <w:rPr>
+          <w:rFonts w:hint="cs"/>
+          <w:rtl/>
+        </w:rPr>
+        <w:t xml:space="preserve"> עם </w:t>
+      </w:r>
+      <w:r>
+        <w:t>K=1</w:t>
+      </w:r>
+      <w:r>
+        <w:rPr>
+          <w:rFonts w:hint="cs"/>
+          <w:rtl/>
+        </w:rPr>
+        <w:t xml:space="preserve"> הכי קרוב הוא מינוס, ו</w:t>
+      </w:r>
+      <w:r>
+        <w:t>ID3</w:t>
+      </w:r>
+      <w:r>
+        <w:rPr>
+          <w:rFonts w:hint="cs"/>
+          <w:rtl/>
+        </w:rPr>
+        <w:t xml:space="preserve"> יפצל את המרחב לפי דוגמת המינוס הימנית כך שכל מה שמימינה יקבל סיווג שלילי.</w:t>
+      </w:r>
+    </w:p>
+    <w:p>
+      <w:pPr>
+        <w:pStyle w:val="2"/>
+        <w:rPr>
+          <w:rtl/>
+        </w:rPr>
+      </w:pPr>
+      <w:r>
+        <w:rPr>
+          <w:rFonts w:hint="cs"/>
+          <w:rtl/>
+        </w:rPr>
+        <w:t>סעיף ד'</w:t>
+      </w:r>
+    </w:p>
+    <w:p>
+      <w:pPr>
+        <w:rPr>
+          <w:rtl/>
+        </w:rPr>
+      </w:pPr>
+      <w:r>
+        <w:rPr>
+          <w:rFonts w:cs="Arial"/>
+          <w:rtl/>
+        </w:rPr>
+        <w:drawing>
+          <wp:inline distT="0" distB="0" distL="0" distR="0" wp14:anchorId="181ECD3B" wp14:editId="64374532">
+            <wp:extent cx="4681779" cy="3463705"/>
+            <wp:effectExtent l="0" t="0" r="5080" b="3810"/>
+            <wp:docPr id="11" name="תמונה 11"/>
+            <wp:cNvGraphicFramePr>
+              <a:graphicFrameLocks xmlns:a="http://schemas.openxmlformats.org/drawingml/2006/main" noChangeAspect="1"/>
+            </wp:cNvGraphicFramePr>
+            <a:graphic xmlns:a="http://schemas.openxmlformats.org/drawingml/2006/main">
+              <a:graphicData uri="http://schemas.openxmlformats.org/drawingml/2006/picture">
+                <pic:pic xmlns:pic="http://schemas.openxmlformats.org/drawingml/2006/picture">
+                  <pic:nvPicPr>
+                    <pic:cNvPr id="1" name=""/>
+                    <pic:cNvPicPr/>
+                  </pic:nvPicPr>
+                  <pic:blipFill>
+                    <a:blip r:embed="rId13"/>
+                    <a:stretch>
+                      <a:fillRect/>
+                    </a:stretch>
+                  </pic:blipFill>
+                  <pic:spPr>
+                    <a:xfrm>
+                      <a:off x="0" y="0"/>
+                      <a:ext cx="4714884" cy="3488197"/>
+                    </a:xfrm>
+                    <a:prstGeom prst="rect">
+                      <a:avLst/>
+                    </a:prstGeom>
+                  </pic:spPr>
+                </pic:pic>
+              </a:graphicData>
+            </a:graphic>
+          </wp:inline>
+        </w:drawing>
+      </w:r>
+    </w:p>
+    <w:p>
+      <w:pPr>
+        <w:rPr>
+          <w:rFonts w:hint="cs"/>
+          <w:rtl/>
+        </w:rPr>
+      </w:pPr>
+      <w:r>
+        <w:rPr>
+          <w:rFonts w:hint="cs"/>
+          <w:rtl/>
+        </w:rPr>
+        <w:t xml:space="preserve">כאן </w:t>
+      </w:r>
+      <w:r>
+        <w:t xml:space="preserve">KNN </w:t>
+      </w:r>
+      <w:r>
+        <w:rPr>
+          <w:rFonts w:hint="cs"/>
+          <w:rtl/>
+        </w:rPr>
+        <w:t xml:space="preserve"> עם </w:t>
+      </w:r>
+      <w:r>
+        <w:t>K=1</w:t>
+      </w:r>
+      <w:r>
+        <w:rPr>
+          <w:rFonts w:hint="cs"/>
+          <w:rtl/>
+        </w:rPr>
+        <w:t xml:space="preserve"> תמיד יצדק כי משמאל לקו ההפרדה תמיד יהיה קרוב לדוגמא החיובית ולהיפך מצד ימין. </w:t>
+      </w:r>
+      <w:r>
+        <w:rPr>
+          <w:rFonts w:hint="cs"/>
+        </w:rPr>
+        <w:t>ID</w:t>
+      </w:r>
+      <w:r>
+        <w:t>3</w:t>
+      </w:r>
+      <w:r>
+        <w:rPr>
+          <w:rFonts w:hint="cs"/>
+          <w:rtl/>
+        </w:rPr>
+        <w:t xml:space="preserve"> מפצל לפי ממוצע ערכי הפיצ'ר לכן הוא ילמד פיצול אחד בדיוק בין 2 הדוגמאות.</w:t>
       </w:r>
     </w:p>
     <w:sectPr>
@@ -1359,6 +3393,28 @@
       <w:szCs w:val="32"/>
     </w:rPr>
   </w:style>
+  <w:style w:type="paragraph" w:styleId="2">
+    <w:name w:val="heading 2"/>
+    <w:basedOn w:val="a"/>
+    <w:next w:val="a"/>
+    <w:link w:val="20"/>
+    <w:uiPriority w:val="9"/>
+    <w:unhideWhenUsed/>
+    <w:qFormat/>
+    <w:rsid w:val="00B57A81"/>
+    <w:pPr>
+      <w:keepNext/>
+      <w:keepLines/>
+      <w:spacing w:before="40" w:after="0"/>
+      <w:outlineLvl w:val="1"/>
+    </w:pPr>
+    <w:rPr>
+      <w:rFonts w:asciiTheme="majorHAnsi" w:eastAsiaTheme="majorEastAsia" w:hAnsiTheme="majorHAnsi" w:cstheme="majorBidi"/>
+      <w:color w:val="2F5496" w:themeColor="accent1" w:themeShade="BF"/>
+      <w:sz w:val="26"/>
+      <w:szCs w:val="26"/>
+    </w:rPr>
+  </w:style>
   <w:style w:type="character" w:default="1" w:styleId="a0">
     <w:name w:val="Default Paragraph Font"/>
     <w:uiPriority w:val="1"/>
@@ -1465,6 +3521,19 @@
     <w:rsid w:val="009A54D9"/>
     <w:rPr>
       <w:color w:val="808080"/>
+    </w:rPr>
+  </w:style>
+  <w:style w:type="character" w:customStyle="1" w:styleId="20">
+    <w:name w:val="כותרת 2 תו"/>
+    <w:basedOn w:val="a0"/>
+    <w:link w:val="2"/>
+    <w:uiPriority w:val="9"/>
+    <w:rsid w:val="00B57A81"/>
+    <w:rPr>
+      <w:rFonts w:asciiTheme="majorHAnsi" w:eastAsiaTheme="majorEastAsia" w:hAnsiTheme="majorHAnsi" w:cstheme="majorBidi"/>
+      <w:color w:val="2F5496" w:themeColor="accent1" w:themeShade="BF"/>
+      <w:sz w:val="26"/>
+      <w:szCs w:val="26"/>
     </w:rPr>
   </w:style>
 </w:styles>
@@ -1763,4 +3832,16 @@
     </a:ext>
   </a:extLst>
 </a:theme>
+</file>
+
+<file path=customXml/item1.xml><?xml version="1.0" encoding="utf-8"?>
+<b:Sources xmlns:b="http://schemas.openxmlformats.org/officeDocument/2006/bibliography" xmlns="http://schemas.openxmlformats.org/officeDocument/2006/bibliography" SelectedStyle="\APASixthEditionOfficeOnline.xsl" StyleName="APA" Version="6"/>
+</file>
+
+<file path=customXml/itemProps1.xml><?xml version="1.0" encoding="utf-8"?>
+<ds:datastoreItem xmlns:ds="http://schemas.openxmlformats.org/officeDocument/2006/customXml" ds:itemID="{8D546F16-5249-4B6C-B12E-2D3EFE45FF04}">
+  <ds:schemaRefs>
+    <ds:schemaRef ds:uri="http://schemas.openxmlformats.org/officeDocument/2006/bibliography"/>
+  </ds:schemaRefs>
+</ds:datastoreItem>
 </file>
</xml_diff>

<commit_message>
finished Improved KNN forest
</commit_message>
<xml_diff>
--- a/dry.docx
+++ b/dry.docx
@@ -2393,6 +2393,94 @@
       <w:pPr>
         <w:rPr>
           <w:i/>
+          <w:rtl/>
+        </w:rPr>
+      </w:pPr>
+    </w:p>
+    <w:p>
+      <w:pPr>
+        <w:rPr>
+          <w:i/>
+          <w:rtl/>
+        </w:rPr>
+      </w:pPr>
+    </w:p>
+    <w:p>
+      <w:pPr>
+        <w:rPr>
+          <w:i/>
+          <w:rtl/>
+        </w:rPr>
+      </w:pPr>
+    </w:p>
+    <w:p>
+      <w:pPr>
+        <w:rPr>
+          <w:i/>
+          <w:rtl/>
+        </w:rPr>
+      </w:pPr>
+    </w:p>
+    <w:p>
+      <w:pPr>
+        <w:rPr>
+          <w:i/>
+          <w:rtl/>
+        </w:rPr>
+      </w:pPr>
+    </w:p>
+    <w:p>
+      <w:pPr>
+        <w:rPr>
+          <w:i/>
+          <w:rtl/>
+        </w:rPr>
+      </w:pPr>
+    </w:p>
+    <w:p>
+      <w:pPr>
+        <w:rPr>
+          <w:i/>
+          <w:rtl/>
+        </w:rPr>
+      </w:pPr>
+    </w:p>
+    <w:p>
+      <w:pPr>
+        <w:rPr>
+          <w:i/>
+          <w:rtl/>
+        </w:rPr>
+      </w:pPr>
+    </w:p>
+    <w:p>
+      <w:pPr>
+        <w:rPr>
+          <w:i/>
+          <w:rtl/>
+        </w:rPr>
+      </w:pPr>
+    </w:p>
+    <w:p>
+      <w:pPr>
+        <w:rPr>
+          <w:i/>
+          <w:rtl/>
+        </w:rPr>
+      </w:pPr>
+    </w:p>
+    <w:p>
+      <w:pPr>
+        <w:rPr>
+          <w:i/>
+          <w:rtl/>
+        </w:rPr>
+      </w:pPr>
+    </w:p>
+    <w:p>
+      <w:pPr>
+        <w:rPr>
+          <w:i/>
         </w:rPr>
       </w:pPr>
     </w:p>
@@ -2408,6 +2496,7 @@
           <w:rFonts w:hint="cs"/>
           <w:rtl/>
         </w:rPr>
+        <w:lastRenderedPageBreak/>
         <w:t>שאלה 5</w:t>
       </w:r>
     </w:p>
@@ -2467,7 +2556,6 @@
           <w:rFonts w:hint="cs"/>
           <w:rtl/>
         </w:rPr>
-        <w:lastRenderedPageBreak/>
         <w:t>סעיף א'</w:t>
       </w:r>
     </w:p>
@@ -2480,6 +2568,7 @@
       <w:r>
         <w:rPr>
           <w:rFonts w:cs="Arial"/>
+          <w:noProof/>
           <w:rtl/>
         </w:rPr>
         <w:drawing>
@@ -2608,15 +2697,15 @@
       <w:pPr>
         <w:pStyle w:val="2"/>
         <w:rPr>
-          <w:rFonts w:hint="cs"/>
-          <w:rtl/>
-        </w:rPr>
-      </w:pPr>
-      <w:r>
-        <w:rPr>
-          <w:rFonts w:hint="cs"/>
-          <w:rtl/>
-        </w:rPr>
+          <w:rtl/>
+        </w:rPr>
+      </w:pPr>
+      <w:r>
+        <w:rPr>
+          <w:rFonts w:hint="cs"/>
+          <w:rtl/>
+        </w:rPr>
+        <w:lastRenderedPageBreak/>
         <w:t>סעיף ב'</w:t>
       </w:r>
     </w:p>
@@ -2624,6 +2713,7 @@
       <w:r>
         <w:rPr>
           <w:rFonts w:cs="Arial"/>
+          <w:noProof/>
           <w:rtl/>
         </w:rPr>
         <w:drawing>
@@ -2727,7 +2817,6 @@
           <w:rFonts w:hint="cs"/>
           <w:rtl/>
         </w:rPr>
-        <w:lastRenderedPageBreak/>
         <w:t>סעיף ג'</w:t>
       </w:r>
     </w:p>
@@ -2740,6 +2829,7 @@
       <w:r>
         <w:rPr>
           <w:rFonts w:cs="Arial"/>
+          <w:noProof/>
           <w:rtl/>
         </w:rPr>
         <w:drawing>
@@ -2782,7 +2872,6 @@
     <w:p>
       <w:pPr>
         <w:rPr>
-          <w:rFonts w:hint="cs"/>
           <w:rtl/>
         </w:rPr>
       </w:pPr>
@@ -2856,6 +2945,7 @@
           <w:rFonts w:hint="cs"/>
           <w:rtl/>
         </w:rPr>
+        <w:lastRenderedPageBreak/>
         <w:t>סעיף ד'</w:t>
       </w:r>
     </w:p>
@@ -2868,6 +2958,7 @@
       <w:r>
         <w:rPr>
           <w:rFonts w:cs="Arial"/>
+          <w:noProof/>
           <w:rtl/>
         </w:rPr>
         <w:drawing>
@@ -2910,7 +3001,6 @@
     <w:p>
       <w:pPr>
         <w:rPr>
-          <w:rFonts w:hint="cs"/>
           <w:rtl/>
         </w:rPr>
       </w:pPr>
@@ -2956,6 +3046,1461 @@
           <w:rtl/>
         </w:rPr>
         <w:t xml:space="preserve"> מפצל לפי ממוצע ערכי הפיצ'ר לכן הוא ילמד פיצול אחד בדיוק בין 2 הדוגמאות.</w:t>
+      </w:r>
+    </w:p>
+    <w:p>
+      <w:pPr>
+        <w:rPr>
+          <w:rtl/>
+        </w:rPr>
+      </w:pPr>
+    </w:p>
+    <w:p>
+      <w:pPr>
+        <w:rPr>
+          <w:rtl/>
+        </w:rPr>
+      </w:pPr>
+    </w:p>
+    <w:p>
+      <w:pPr>
+        <w:rPr>
+          <w:rtl/>
+        </w:rPr>
+      </w:pPr>
+    </w:p>
+    <w:p>
+      <w:pPr>
+        <w:rPr>
+          <w:rtl/>
+        </w:rPr>
+      </w:pPr>
+    </w:p>
+    <w:p>
+      <w:pPr>
+        <w:rPr>
+          <w:rtl/>
+        </w:rPr>
+      </w:pPr>
+    </w:p>
+    <w:p>
+      <w:pPr>
+        <w:rPr>
+          <w:rtl/>
+        </w:rPr>
+      </w:pPr>
+    </w:p>
+    <w:p>
+      <w:pPr>
+        <w:rPr>
+          <w:rtl/>
+        </w:rPr>
+      </w:pPr>
+    </w:p>
+    <w:p>
+      <w:pPr>
+        <w:rPr>
+          <w:rtl/>
+        </w:rPr>
+      </w:pPr>
+    </w:p>
+    <w:p>
+      <w:pPr>
+        <w:rPr>
+          <w:rtl/>
+        </w:rPr>
+      </w:pPr>
+    </w:p>
+    <w:p>
+      <w:pPr>
+        <w:rPr>
+          <w:rtl/>
+        </w:rPr>
+      </w:pPr>
+    </w:p>
+    <w:p>
+      <w:pPr>
+        <w:rPr>
+          <w:rtl/>
+        </w:rPr>
+      </w:pPr>
+    </w:p>
+    <w:p>
+      <w:pPr>
+        <w:rPr>
+          <w:rtl/>
+        </w:rPr>
+      </w:pPr>
+    </w:p>
+    <w:p>
+      <w:pPr>
+        <w:rPr>
+          <w:rtl/>
+        </w:rPr>
+      </w:pPr>
+    </w:p>
+    <w:p>
+      <w:pPr>
+        <w:rPr>
+          <w:rtl/>
+        </w:rPr>
+      </w:pPr>
+    </w:p>
+    <w:p/>
+    <w:p>
+      <w:pPr>
+        <w:pStyle w:val="1"/>
+        <w:rPr>
+          <w:rtl/>
+        </w:rPr>
+      </w:pPr>
+      <w:r>
+        <w:rPr>
+          <w:rFonts w:hint="cs"/>
+          <w:rtl/>
+        </w:rPr>
+        <w:lastRenderedPageBreak/>
+        <w:t>שאלה 6</w:t>
+      </w:r>
+    </w:p>
+    <w:p>
+      <w:pPr>
+        <w:rPr>
+          <w:rFonts w:eastAsiaTheme="minorEastAsia"/>
+        </w:rPr>
+      </w:pPr>
+      <w:r>
+        <w:rPr>
+          <w:rFonts w:hint="cs"/>
+          <w:rtl/>
+        </w:rPr>
+        <w:t xml:space="preserve">ביצעתי ניסויים עבור 3 פרמטרים: </w:t>
+      </w:r>
+      <w:r>
+        <w:t>M,K,p</w:t>
+      </w:r>
+      <w:r>
+        <w:rPr>
+          <w:rFonts w:hint="cs"/>
+          <w:rtl/>
+        </w:rPr>
+        <w:t>. אם היינו רוצים לבצע ניסויים על כל הקומבינציות, והיינו בוחרים 10 ערכים לכל פרמטר (ל</w:t>
+      </w:r>
+      <w:r>
+        <w:t>K,M</w:t>
+      </w:r>
+      <w:r>
+        <w:rPr>
+          <w:rFonts w:hint="cs"/>
+          <w:rtl/>
+        </w:rPr>
+        <w:t xml:space="preserve"> רציתי לבחור הרבה יותר) היינו מקבלים שצריך לעשות</w:t>
+      </w:r>
+      <w:r>
+        <w:br/>
+      </w:r>
+      <w:r>
+        <w:rPr>
+          <w:rFonts w:hint="cs"/>
+          <w:rtl/>
+        </w:rPr>
+        <w:t xml:space="preserve"> </w:t>
+      </w:r>
+      <m:oMath>
+        <m:sSup>
+          <m:sSupPr>
+            <m:ctrlPr>
+              <w:rPr>
+                <w:rFonts w:ascii="Cambria Math" w:hAnsi="Cambria Math"/>
+              </w:rPr>
+            </m:ctrlPr>
+          </m:sSupPr>
+          <m:e>
+            <m:r>
+              <m:rPr>
+                <m:sty m:val="p"/>
+              </m:rPr>
+              <w:rPr>
+                <w:rFonts w:ascii="Cambria Math" w:hAnsi="Cambria Math"/>
+              </w:rPr>
+              <m:t>10</m:t>
+            </m:r>
+          </m:e>
+          <m:sup>
+            <m:r>
+              <m:rPr>
+                <m:sty m:val="p"/>
+              </m:rPr>
+              <w:rPr>
+                <w:rFonts w:ascii="Cambria Math" w:hAnsi="Cambria Math"/>
+              </w:rPr>
+              <m:t>3</m:t>
+            </m:r>
+          </m:sup>
+        </m:sSup>
+        <m:r>
+          <w:rPr>
+            <w:rFonts w:ascii="Cambria Math" w:hAnsi="Cambria Math"/>
+          </w:rPr>
+          <m:t>=1000</m:t>
+        </m:r>
+      </m:oMath>
+      <w:r>
+        <w:rPr>
+          <w:rFonts w:eastAsiaTheme="minorEastAsia"/>
+        </w:rPr>
+        <w:t xml:space="preserve"> </w:t>
+      </w:r>
+      <w:r>
+        <w:rPr>
+          <w:rFonts w:eastAsiaTheme="minorEastAsia" w:hint="cs"/>
+          <w:rtl/>
+        </w:rPr>
+        <w:t xml:space="preserve"> ניסויים כפול </w:t>
+      </w:r>
+      <w:r>
+        <w:rPr>
+          <w:rFonts w:eastAsiaTheme="minorEastAsia"/>
+        </w:rPr>
+        <w:t>5 K-folds</w:t>
+      </w:r>
+      <w:r>
+        <w:rPr>
+          <w:rFonts w:eastAsiaTheme="minorEastAsia" w:hint="cs"/>
+          <w:rtl/>
+        </w:rPr>
+        <w:t xml:space="preserve"> והזמן יהיה לא סביר</w:t>
+      </w:r>
+      <w:r>
+        <w:rPr>
+          <w:rFonts w:eastAsiaTheme="minorEastAsia" w:hint="cs"/>
+          <w:rtl/>
+        </w:rPr>
+        <w:t xml:space="preserve"> (סדר גודל של 15 שעות)</w:t>
+      </w:r>
+      <w:r>
+        <w:rPr>
+          <w:rFonts w:eastAsiaTheme="minorEastAsia" w:hint="cs"/>
+          <w:rtl/>
+        </w:rPr>
+        <w:t>, לכן ביצע</w:t>
+      </w:r>
+      <w:r>
+        <w:rPr>
+          <w:rFonts w:eastAsiaTheme="minorEastAsia" w:hint="cs"/>
+          <w:rtl/>
+        </w:rPr>
+        <w:t xml:space="preserve">תי </w:t>
+      </w:r>
+      <w:r>
+        <w:rPr>
+          <w:rFonts w:eastAsiaTheme="minorEastAsia" w:hint="cs"/>
+          <w:rtl/>
+        </w:rPr>
+        <w:t>ניסוי עבור כל פרמטר בנפרד</w:t>
+      </w:r>
+      <w:r>
+        <w:rPr>
+          <w:rFonts w:eastAsiaTheme="minorEastAsia" w:hint="cs"/>
+          <w:rtl/>
+        </w:rPr>
+        <w:t>.</w:t>
+      </w:r>
+      <w:r>
+        <w:rPr>
+          <w:rFonts w:eastAsiaTheme="minorEastAsia"/>
+        </w:rPr>
+        <w:t xml:space="preserve"> </w:t>
+      </w:r>
+      <w:r>
+        <w:rPr>
+          <w:rFonts w:eastAsiaTheme="minorEastAsia" w:hint="cs"/>
+          <w:rtl/>
+        </w:rPr>
+        <w:t xml:space="preserve">בכל ניסוי ביצעתי </w:t>
+      </w:r>
+      <w:r>
+        <w:rPr>
+          <w:rFonts w:eastAsiaTheme="minorEastAsia"/>
+        </w:rPr>
+        <w:t>5-fold cross validation</w:t>
+      </w:r>
+      <w:r>
+        <w:rPr>
+          <w:rFonts w:eastAsiaTheme="minorEastAsia" w:hint="cs"/>
+          <w:rtl/>
+        </w:rPr>
+        <w:t xml:space="preserve"> כך שעבור כל </w:t>
+      </w:r>
+      <w:r>
+        <w:rPr>
+          <w:rFonts w:eastAsiaTheme="minorEastAsia"/>
+        </w:rPr>
+        <w:t>fold</w:t>
+      </w:r>
+      <w:r>
+        <w:rPr>
+          <w:rFonts w:eastAsiaTheme="minorEastAsia" w:hint="cs"/>
+          <w:rtl/>
+        </w:rPr>
+        <w:t xml:space="preserve"> ביצעתי 5 ניסויים ועשיתי עליהם ממוצע כדי לנקות רעש שנובע מהאקראיות של היער של היער.</w:t>
+      </w:r>
+      <w:r>
+        <w:rPr>
+          <w:rFonts w:eastAsiaTheme="minorEastAsia"/>
+          <w:rtl/>
+        </w:rPr>
+        <w:br/>
+      </w:r>
+      <w:r>
+        <w:rPr>
+          <w:rFonts w:eastAsiaTheme="minorEastAsia" w:hint="cs"/>
+          <w:rtl/>
+        </w:rPr>
+        <w:t xml:space="preserve">ניסיתי ערכי </w:t>
+      </w:r>
+      <w:r>
+        <w:rPr>
+          <w:rFonts w:eastAsiaTheme="minorEastAsia" w:hint="cs"/>
+        </w:rPr>
+        <w:t>M</w:t>
+      </w:r>
+      <w:r>
+        <w:rPr>
+          <w:rFonts w:eastAsiaTheme="minorEastAsia" w:hint="cs"/>
+          <w:rtl/>
+        </w:rPr>
+        <w:t xml:space="preserve"> מתוך : </w:t>
+      </w:r>
+      <w:r>
+        <w:rPr>
+          <w:rFonts w:eastAsiaTheme="minorEastAsia"/>
+        </w:rPr>
+        <w:t>{5,10,15…,100}</w:t>
+      </w:r>
+      <w:r>
+        <w:rPr>
+          <w:rFonts w:eastAsiaTheme="minorEastAsia" w:hint="cs"/>
+          <w:rtl/>
+        </w:rPr>
+        <w:t xml:space="preserve"> וקיבלתי שהשונות נמוכה יחסית אבל התוצאה הטובה ביותר היא </w:t>
+      </w:r>
+      <w:r>
+        <w:rPr>
+          <w:rFonts w:eastAsiaTheme="minorEastAsia"/>
+        </w:rPr>
+        <w:t>M=75</w:t>
+      </w:r>
+      <w:r>
+        <w:rPr>
+          <w:rFonts w:eastAsiaTheme="minorEastAsia" w:hint="cs"/>
+          <w:rtl/>
+        </w:rPr>
+        <w:t xml:space="preserve">. </w:t>
+      </w:r>
+      <w:r>
+        <w:rPr>
+          <w:rFonts w:eastAsiaTheme="minorEastAsia"/>
+          <w:rtl/>
+        </w:rPr>
+        <w:br/>
+      </w:r>
+      <w:r>
+        <w:rPr>
+          <w:rFonts w:eastAsiaTheme="minorEastAsia" w:hint="cs"/>
+          <w:rtl/>
+        </w:rPr>
+        <w:t xml:space="preserve">לאחר מכן ניסיתי ערכי </w:t>
+      </w:r>
+      <w:r>
+        <w:rPr>
+          <w:rFonts w:eastAsiaTheme="minorEastAsia"/>
+        </w:rPr>
+        <w:t>K</w:t>
+      </w:r>
+      <w:r>
+        <w:rPr>
+          <w:rFonts w:eastAsiaTheme="minorEastAsia" w:hint="cs"/>
+          <w:rtl/>
+        </w:rPr>
+        <w:t xml:space="preserve"> אי זוגיים מתוך </w:t>
+      </w:r>
+      <w:r>
+        <w:rPr>
+          <w:rFonts w:eastAsiaTheme="minorEastAsia"/>
+        </w:rPr>
+        <w:t>{3,5,7…,73}</w:t>
+      </w:r>
+      <w:r>
+        <w:rPr>
+          <w:rFonts w:eastAsiaTheme="minorEastAsia" w:hint="cs"/>
+          <w:rtl/>
+        </w:rPr>
+        <w:t xml:space="preserve"> וקיבלתי תוצאה טובה ביותר עבור </w:t>
+      </w:r>
+      <w:r>
+        <w:rPr>
+          <w:rFonts w:eastAsiaTheme="minorEastAsia"/>
+        </w:rPr>
+        <w:t>k=23</w:t>
+      </w:r>
+      <w:r>
+        <w:rPr>
+          <w:rFonts w:eastAsiaTheme="minorEastAsia" w:hint="cs"/>
+          <w:rtl/>
+        </w:rPr>
+        <w:t>.</w:t>
+      </w:r>
+      <w:r>
+        <w:rPr>
+          <w:rFonts w:eastAsiaTheme="minorEastAsia"/>
+          <w:rtl/>
+        </w:rPr>
+        <w:br/>
+      </w:r>
+      <w:r>
+        <w:rPr>
+          <w:rFonts w:eastAsiaTheme="minorEastAsia" w:hint="cs"/>
+          <w:rtl/>
+        </w:rPr>
+        <w:t xml:space="preserve">לאחר מכן ניסיתי ערכי </w:t>
+      </w:r>
+      <w:r>
+        <w:rPr>
+          <w:rFonts w:eastAsiaTheme="minorEastAsia"/>
+        </w:rPr>
+        <w:t>p</w:t>
+      </w:r>
+      <w:r>
+        <w:rPr>
+          <w:rFonts w:eastAsiaTheme="minorEastAsia" w:hint="cs"/>
+          <w:rtl/>
+        </w:rPr>
+        <w:t xml:space="preserve"> מתוך </w:t>
+      </w:r>
+      <w:r>
+        <w:rPr>
+          <w:rFonts w:eastAsiaTheme="minorEastAsia"/>
+        </w:rPr>
+        <w:t>{0.3,0.4,0.5,0.6,0.7}</w:t>
+      </w:r>
+      <w:r>
+        <w:rPr>
+          <w:rFonts w:eastAsiaTheme="minorEastAsia" w:hint="cs"/>
+          <w:rtl/>
+        </w:rPr>
+        <w:t xml:space="preserve"> וקיבלתי תוצאה טובה ביותר עבור </w:t>
+      </w:r>
+      <w:r>
+        <w:rPr>
+          <w:rFonts w:eastAsiaTheme="minorEastAsia"/>
+        </w:rPr>
+        <w:t>0.3</w:t>
+      </w:r>
+      <w:r>
+        <w:rPr>
+          <w:rFonts w:eastAsiaTheme="minorEastAsia" w:hint="cs"/>
+          <w:rtl/>
+        </w:rPr>
+        <w:t>.</w:t>
+      </w:r>
+      <w:r>
+        <w:rPr>
+          <w:rFonts w:eastAsiaTheme="minorEastAsia"/>
+          <w:rtl/>
+        </w:rPr>
+        <w:br/>
+      </w:r>
+      <w:r>
+        <w:rPr>
+          <w:rFonts w:eastAsiaTheme="minorEastAsia" w:hint="cs"/>
+          <w:rtl/>
+        </w:rPr>
+        <w:t>הציון על קבוצת המבחן נע בין</w:t>
+      </w:r>
+      <w:r>
+        <w:rPr>
+          <w:rFonts w:eastAsiaTheme="minorEastAsia"/>
+        </w:rPr>
+        <w:t xml:space="preserve"> 97-100 </w:t>
+      </w:r>
+      <w:r>
+        <w:rPr>
+          <w:rFonts w:eastAsiaTheme="minorEastAsia" w:hint="cs"/>
+          <w:rtl/>
+        </w:rPr>
+        <w:t xml:space="preserve"> אחוזי הצלחה כשבדרך כלל הוא בסביבות ה98 אחוז. דוגמא להרצה: </w:t>
+      </w:r>
+      <w:r>
+        <w:rPr>
+          <w:rFonts w:eastAsiaTheme="minorEastAsia"/>
+        </w:rPr>
+        <w:br/>
+      </w:r>
+      <w:r>
+        <w:rPr>
+          <w:rFonts w:eastAsiaTheme="minorEastAsia" w:cs="Arial"/>
+          <w:rtl/>
+        </w:rPr>
+        <w:drawing>
+          <wp:inline distT="0" distB="0" distL="0" distR="0" wp14:anchorId="498BB1CC" wp14:editId="2009C228">
+            <wp:extent cx="5274310" cy="640080"/>
+            <wp:effectExtent l="0" t="0" r="2540" b="7620"/>
+            <wp:docPr id="20" name="תמונה 20"/>
+            <wp:cNvGraphicFramePr>
+              <a:graphicFrameLocks xmlns:a="http://schemas.openxmlformats.org/drawingml/2006/main" noChangeAspect="1"/>
+            </wp:cNvGraphicFramePr>
+            <a:graphic xmlns:a="http://schemas.openxmlformats.org/drawingml/2006/main">
+              <a:graphicData uri="http://schemas.openxmlformats.org/drawingml/2006/picture">
+                <pic:pic xmlns:pic="http://schemas.openxmlformats.org/drawingml/2006/picture">
+                  <pic:nvPicPr>
+                    <pic:cNvPr id="1" name=""/>
+                    <pic:cNvPicPr/>
+                  </pic:nvPicPr>
+                  <pic:blipFill>
+                    <a:blip r:embed="rId14"/>
+                    <a:stretch>
+                      <a:fillRect/>
+                    </a:stretch>
+                  </pic:blipFill>
+                  <pic:spPr>
+                    <a:xfrm>
+                      <a:off x="0" y="0"/>
+                      <a:ext cx="5274310" cy="640080"/>
+                    </a:xfrm>
+                    <a:prstGeom prst="rect">
+                      <a:avLst/>
+                    </a:prstGeom>
+                  </pic:spPr>
+                </pic:pic>
+              </a:graphicData>
+            </a:graphic>
+          </wp:inline>
+        </w:drawing>
+      </w:r>
+    </w:p>
+    <w:p>
+      <w:pPr>
+        <w:rPr>
+          <w:rFonts w:eastAsiaTheme="minorEastAsia"/>
+        </w:rPr>
+      </w:pPr>
+    </w:p>
+    <w:p>
+      <w:pPr>
+        <w:rPr>
+          <w:rFonts w:eastAsiaTheme="minorEastAsia"/>
+        </w:rPr>
+      </w:pPr>
+    </w:p>
+    <w:p>
+      <w:pPr>
+        <w:rPr>
+          <w:rFonts w:eastAsiaTheme="minorEastAsia"/>
+        </w:rPr>
+      </w:pPr>
+    </w:p>
+    <w:p>
+      <w:pPr>
+        <w:rPr>
+          <w:rFonts w:eastAsiaTheme="minorEastAsia"/>
+        </w:rPr>
+      </w:pPr>
+    </w:p>
+    <w:p>
+      <w:pPr>
+        <w:rPr>
+          <w:rFonts w:eastAsiaTheme="minorEastAsia"/>
+        </w:rPr>
+      </w:pPr>
+    </w:p>
+    <w:p>
+      <w:pPr>
+        <w:rPr>
+          <w:rFonts w:eastAsiaTheme="minorEastAsia"/>
+        </w:rPr>
+      </w:pPr>
+    </w:p>
+    <w:p>
+      <w:pPr>
+        <w:rPr>
+          <w:rFonts w:eastAsiaTheme="minorEastAsia"/>
+        </w:rPr>
+      </w:pPr>
+    </w:p>
+    <w:p>
+      <w:pPr>
+        <w:rPr>
+          <w:rFonts w:eastAsiaTheme="minorEastAsia"/>
+        </w:rPr>
+      </w:pPr>
+    </w:p>
+    <w:p>
+      <w:pPr>
+        <w:rPr>
+          <w:rFonts w:eastAsiaTheme="minorEastAsia"/>
+        </w:rPr>
+      </w:pPr>
+    </w:p>
+    <w:p>
+      <w:pPr>
+        <w:rPr>
+          <w:rFonts w:eastAsiaTheme="minorEastAsia"/>
+        </w:rPr>
+      </w:pPr>
+    </w:p>
+    <w:p>
+      <w:pPr>
+        <w:rPr>
+          <w:rFonts w:eastAsiaTheme="minorEastAsia"/>
+        </w:rPr>
+      </w:pPr>
+    </w:p>
+    <w:p>
+      <w:pPr>
+        <w:rPr>
+          <w:rFonts w:hint="cs"/>
+          <w:rtl/>
+        </w:rPr>
+      </w:pPr>
+    </w:p>
+    <w:p>
+      <w:pPr>
+        <w:rPr>
+          <w:rtl/>
+        </w:rPr>
+      </w:pPr>
+    </w:p>
+    <w:p>
+      <w:pPr>
+        <w:bidi w:val="0"/>
+        <w:rPr>
+          <w:rtl/>
+        </w:rPr>
+      </w:pPr>
+      <w:r>
+        <w:rPr>
+          <w:rtl/>
+        </w:rPr>
+        <w:br w:type="page"/>
+      </w:r>
+    </w:p>
+    <w:p>
+      <w:pPr>
+        <w:pStyle w:val="1"/>
+        <w:rPr>
+          <w:rtl/>
+        </w:rPr>
+      </w:pPr>
+      <w:r>
+        <w:rPr>
+          <w:rFonts w:hint="cs"/>
+          <w:rtl/>
+        </w:rPr>
+        <w:lastRenderedPageBreak/>
+        <w:t>שאלה 7</w:t>
+      </w:r>
+    </w:p>
+    <w:p>
+      <w:pPr>
+        <w:rPr>
+          <w:rtl/>
+        </w:rPr>
+      </w:pPr>
+      <w:r>
+        <w:rPr>
+          <w:rFonts w:hint="cs"/>
+          <w:rtl/>
+        </w:rPr>
+        <w:t xml:space="preserve">7.1 </w:t>
+      </w:r>
+      <w:r>
+        <w:rPr>
+          <w:rFonts w:hint="cs"/>
+          <w:rtl/>
+        </w:rPr>
+        <w:t>שני שיפורים</w:t>
+      </w:r>
+      <w:r>
+        <w:rPr>
+          <w:rFonts w:hint="cs"/>
+          <w:rtl/>
+        </w:rPr>
+        <w:t xml:space="preserve"> אפשריים</w:t>
+      </w:r>
+      <w:r>
+        <w:rPr>
+          <w:rFonts w:hint="cs"/>
+          <w:rtl/>
+        </w:rPr>
+        <w:t>:</w:t>
+      </w:r>
+    </w:p>
+    <w:p>
+      <w:pPr>
+        <w:ind w:left="720"/>
+        <w:rPr>
+          <w:rtl/>
+        </w:rPr>
+      </w:pPr>
+      <w:r>
+        <w:rPr>
+          <w:rFonts w:hint="cs"/>
+          <w:rtl/>
+        </w:rPr>
+        <w:t>1</w:t>
+      </w:r>
+      <w:r>
+        <w:rPr>
+          <w:rFonts w:hint="cs"/>
+          <w:rtl/>
+        </w:rPr>
+        <w:t xml:space="preserve">) </w:t>
+      </w:r>
+      <w:r>
+        <w:rPr>
+          <w:rFonts w:hint="cs"/>
+          <w:rtl/>
+        </w:rPr>
+        <w:t xml:space="preserve">ראינו בהרצאה שאת אלגוריתם </w:t>
+      </w:r>
+      <w:r>
+        <w:t>KNN</w:t>
+      </w:r>
+      <w:r>
+        <w:rPr>
+          <w:rFonts w:hint="cs"/>
+          <w:rtl/>
+        </w:rPr>
+        <w:t xml:space="preserve"> אפשר לשפר באמצעות מתן משקל גדול יותר לשכנים יותר קרובים, כלומר, במקום לספור שכנים מכל מחלקה, נוסיף גם את המרחק לחישוב ושכנים קרובים יותר יקבלו משקל גדול יותר. </w:t>
+      </w:r>
+    </w:p>
+    <w:p>
+      <w:pPr>
+        <w:ind w:left="720"/>
+        <w:rPr>
+          <w:rtl/>
+        </w:rPr>
+      </w:pPr>
+      <w:r>
+        <w:rPr>
+          <w:rFonts w:hint="cs"/>
+          <w:rtl/>
+        </w:rPr>
+        <w:t>לכל עץ מה</w:t>
+      </w:r>
+      <w:r>
+        <w:t>K</w:t>
+      </w:r>
+      <w:r>
+        <w:rPr>
+          <w:rFonts w:hint="cs"/>
+          <w:rtl/>
+        </w:rPr>
+        <w:t xml:space="preserve"> הכי קרובים נחשב משקל :</w:t>
+      </w:r>
+    </w:p>
+    <w:p>
+      <w:pPr>
+        <w:ind w:left="720"/>
+        <w:rPr>
+          <w:rFonts w:hint="cs"/>
+          <w:rtl/>
+        </w:rPr>
+      </w:pPr>
+      <m:oMathPara>
+        <m:oMath>
+          <m:sSub>
+            <m:sSubPr>
+              <m:ctrlPr>
+                <w:rPr>
+                  <w:rFonts w:ascii="Cambria Math" w:hAnsi="Cambria Math"/>
+                  <w:i/>
+                </w:rPr>
+              </m:ctrlPr>
+            </m:sSubPr>
+            <m:e>
+              <m:r>
+                <w:rPr>
+                  <w:rFonts w:ascii="Cambria Math" w:hAnsi="Cambria Math"/>
+                </w:rPr>
+                <m:t>w</m:t>
+              </m:r>
+            </m:e>
+            <m:sub>
+              <m:r>
+                <w:rPr>
+                  <w:rFonts w:ascii="Cambria Math" w:hAnsi="Cambria Math"/>
+                </w:rPr>
+                <m:t>j</m:t>
+              </m:r>
+            </m:sub>
+          </m:sSub>
+          <m:r>
+            <w:rPr>
+              <w:rFonts w:ascii="Cambria Math" w:hAnsi="Cambria Math"/>
+            </w:rPr>
+            <m:t>=</m:t>
+          </m:r>
+          <m:f>
+            <m:fPr>
+              <m:ctrlPr>
+                <w:rPr>
+                  <w:rFonts w:ascii="Cambria Math" w:hAnsi="Cambria Math"/>
+                  <w:i/>
+                </w:rPr>
+              </m:ctrlPr>
+            </m:fPr>
+            <m:num>
+              <m:f>
+                <m:fPr>
+                  <m:ctrlPr>
+                    <w:rPr>
+                      <w:rFonts w:ascii="Cambria Math" w:hAnsi="Cambria Math"/>
+                      <w:i/>
+                    </w:rPr>
+                  </m:ctrlPr>
+                </m:fPr>
+                <m:num>
+                  <m:r>
+                    <w:rPr>
+                      <w:rFonts w:ascii="Cambria Math" w:hAnsi="Cambria Math"/>
+                    </w:rPr>
+                    <m:t>1</m:t>
+                  </m:r>
+                </m:num>
+                <m:den>
+                  <m:r>
+                    <w:rPr>
+                      <w:rFonts w:ascii="Cambria Math" w:hAnsi="Cambria Math"/>
+                    </w:rPr>
+                    <m:t>distance</m:t>
+                  </m:r>
+                  <m:d>
+                    <m:dPr>
+                      <m:ctrlPr>
+                        <w:rPr>
+                          <w:rFonts w:ascii="Cambria Math" w:hAnsi="Cambria Math"/>
+                          <w:i/>
+                        </w:rPr>
+                      </m:ctrlPr>
+                    </m:dPr>
+                    <m:e>
+                      <m:r>
+                        <w:rPr>
+                          <w:rFonts w:ascii="Cambria Math" w:hAnsi="Cambria Math"/>
+                        </w:rPr>
+                        <m:t>j</m:t>
+                      </m:r>
+                    </m:e>
+                  </m:d>
+                </m:den>
+              </m:f>
+            </m:num>
+            <m:den>
+              <m:nary>
+                <m:naryPr>
+                  <m:chr m:val="∑"/>
+                  <m:supHide m:val="1"/>
+                  <m:ctrlPr>
+                    <w:rPr>
+                      <w:rFonts w:ascii="Cambria Math" w:hAnsi="Cambria Math"/>
+                      <w:i/>
+                    </w:rPr>
+                  </m:ctrlPr>
+                </m:naryPr>
+                <m:sub>
+                  <m:r>
+                    <w:rPr>
+                      <w:rFonts w:ascii="Cambria Math" w:hAnsi="Cambria Math"/>
+                    </w:rPr>
+                    <m:t>i∈K</m:t>
+                  </m:r>
+                </m:sub>
+                <m:sup/>
+                <m:e>
+                  <m:f>
+                    <m:fPr>
+                      <m:ctrlPr>
+                        <w:rPr>
+                          <w:rFonts w:ascii="Cambria Math" w:hAnsi="Cambria Math"/>
+                          <w:i/>
+                        </w:rPr>
+                      </m:ctrlPr>
+                    </m:fPr>
+                    <m:num>
+                      <m:r>
+                        <w:rPr>
+                          <w:rFonts w:ascii="Cambria Math" w:hAnsi="Cambria Math"/>
+                        </w:rPr>
+                        <m:t>1</m:t>
+                      </m:r>
+                    </m:num>
+                    <m:den>
+                      <m:r>
+                        <w:rPr>
+                          <w:rFonts w:ascii="Cambria Math" w:hAnsi="Cambria Math"/>
+                        </w:rPr>
+                        <m:t>distance(i)</m:t>
+                      </m:r>
+                    </m:den>
+                  </m:f>
+                </m:e>
+              </m:nary>
+            </m:den>
+          </m:f>
+        </m:oMath>
+      </m:oMathPara>
+    </w:p>
+    <w:p>
+      <w:pPr>
+        <w:ind w:left="720"/>
+        <w:rPr>
+          <w:rFonts w:eastAsiaTheme="minorEastAsia"/>
+        </w:rPr>
+      </w:pPr>
+      <w:r>
+        <w:rPr>
+          <w:rFonts w:eastAsiaTheme="minorEastAsia" w:hint="cs"/>
+          <w:rtl/>
+        </w:rPr>
+        <w:t xml:space="preserve">כאשר </w:t>
+      </w:r>
+      <w:r>
+        <w:rPr>
+          <w:rFonts w:eastAsiaTheme="minorEastAsia"/>
+        </w:rPr>
+        <w:t>K</w:t>
+      </w:r>
+      <w:r>
+        <w:rPr>
+          <w:rFonts w:eastAsiaTheme="minorEastAsia" w:hint="cs"/>
+          <w:rtl/>
+        </w:rPr>
+        <w:t xml:space="preserve"> היא קבוצת כל השכנים הקרובים</w:t>
+      </w:r>
+      <w:r>
+        <w:rPr>
+          <w:rFonts w:eastAsiaTheme="minorEastAsia"/>
+        </w:rPr>
+        <w:t>.</w:t>
+      </w:r>
+      <w:r>
+        <w:rPr>
+          <w:rFonts w:eastAsiaTheme="minorEastAsia" w:hint="cs"/>
+          <w:rtl/>
+        </w:rPr>
+        <w:t xml:space="preserve"> סכום המשקלים יהיה 1 ולעצים קרובים יותר יהיה משקל גדול יותר.</w:t>
+      </w:r>
+    </w:p>
+    <w:p>
+      <w:pPr>
+        <w:ind w:left="720"/>
+        <w:rPr>
+          <w:rFonts w:eastAsiaTheme="minorEastAsia"/>
+          <w:rtl/>
+        </w:rPr>
+      </w:pPr>
+      <w:r>
+        <w:rPr>
+          <w:rFonts w:eastAsiaTheme="minorEastAsia" w:hint="cs"/>
+          <w:rtl/>
+        </w:rPr>
+        <w:t xml:space="preserve">לאחר מכן </w:t>
+      </w:r>
+      <w:r>
+        <w:rPr>
+          <w:rFonts w:eastAsiaTheme="minorEastAsia" w:hint="cs"/>
+          <w:rtl/>
+        </w:rPr>
+        <w:t xml:space="preserve">נסכום את כל הסיווגים עם המשקלים שלהם כאשר סיווג בריא הוא </w:t>
+      </w:r>
+      <w:r>
+        <w:rPr>
+          <w:rFonts w:eastAsiaTheme="minorEastAsia"/>
+        </w:rPr>
+        <w:t>-1</w:t>
+      </w:r>
+      <w:r>
+        <w:rPr>
+          <w:rFonts w:eastAsiaTheme="minorEastAsia" w:hint="cs"/>
+          <w:rtl/>
+        </w:rPr>
+        <w:t xml:space="preserve"> (לא אפס) וסיווג חולה הוא 1, אם נקבל תוצאה גדולה מאפס סימן שבממוצע ממושקל הועדה סיווגה את הדוגמא כחולה, אחרת כבריא.</w:t>
+      </w:r>
+      <w:r>
+        <w:rPr>
+          <w:rFonts w:eastAsiaTheme="minorEastAsia"/>
+        </w:rPr>
+        <w:br/>
+      </w:r>
+      <w:r>
+        <w:rPr>
+          <w:rFonts w:eastAsiaTheme="minorEastAsia"/>
+        </w:rPr>
+        <w:br/>
+      </w:r>
+      <w:r>
+        <w:rPr>
+          <w:rFonts w:eastAsiaTheme="minorEastAsia" w:hint="cs"/>
+          <w:rtl/>
+        </w:rPr>
+        <w:t>לאחר מספר ניסויים, גיליתי שהעלאת המרחק במכנה בריבוע משפר עוד יותר את האלגוריתם מכיוון שהוא נותן עוד יותר משקל לשכנים שיותר קרובים, ולכן שיניתי את הגדרת המשקל ל:</w:t>
+      </w:r>
+    </w:p>
+    <w:p>
+      <w:pPr>
+        <w:ind w:left="720"/>
+        <w:rPr>
+          <w:rFonts w:eastAsiaTheme="minorEastAsia"/>
+          <w:rtl/>
+        </w:rPr>
+      </w:pPr>
+      <m:oMathPara>
+        <m:oMath>
+          <m:sSub>
+            <m:sSubPr>
+              <m:ctrlPr>
+                <w:rPr>
+                  <w:rFonts w:ascii="Cambria Math" w:hAnsi="Cambria Math"/>
+                  <w:i/>
+                </w:rPr>
+              </m:ctrlPr>
+            </m:sSubPr>
+            <m:e>
+              <m:r>
+                <w:rPr>
+                  <w:rFonts w:ascii="Cambria Math" w:hAnsi="Cambria Math"/>
+                </w:rPr>
+                <m:t>w</m:t>
+              </m:r>
+            </m:e>
+            <m:sub>
+              <m:r>
+                <w:rPr>
+                  <w:rFonts w:ascii="Cambria Math" w:hAnsi="Cambria Math"/>
+                </w:rPr>
+                <m:t>j</m:t>
+              </m:r>
+            </m:sub>
+          </m:sSub>
+          <m:r>
+            <w:rPr>
+              <w:rFonts w:ascii="Cambria Math" w:hAnsi="Cambria Math"/>
+            </w:rPr>
+            <m:t>=</m:t>
+          </m:r>
+          <m:f>
+            <m:fPr>
+              <m:ctrlPr>
+                <w:rPr>
+                  <w:rFonts w:ascii="Cambria Math" w:hAnsi="Cambria Math"/>
+                  <w:i/>
+                </w:rPr>
+              </m:ctrlPr>
+            </m:fPr>
+            <m:num>
+              <m:f>
+                <m:fPr>
+                  <m:ctrlPr>
+                    <w:rPr>
+                      <w:rFonts w:ascii="Cambria Math" w:hAnsi="Cambria Math"/>
+                      <w:i/>
+                    </w:rPr>
+                  </m:ctrlPr>
+                </m:fPr>
+                <m:num>
+                  <m:r>
+                    <w:rPr>
+                      <w:rFonts w:ascii="Cambria Math" w:hAnsi="Cambria Math"/>
+                    </w:rPr>
+                    <m:t>1</m:t>
+                  </m:r>
+                </m:num>
+                <m:den>
+                  <m:r>
+                    <w:rPr>
+                      <w:rFonts w:ascii="Cambria Math" w:hAnsi="Cambria Math"/>
+                    </w:rPr>
+                    <m:t>distance</m:t>
+                  </m:r>
+                  <m:sSup>
+                    <m:sSupPr>
+                      <m:ctrlPr>
+                        <w:rPr>
+                          <w:rFonts w:ascii="Cambria Math" w:hAnsi="Cambria Math"/>
+                          <w:i/>
+                        </w:rPr>
+                      </m:ctrlPr>
+                    </m:sSupPr>
+                    <m:e>
+                      <m:d>
+                        <m:dPr>
+                          <m:ctrlPr>
+                            <w:rPr>
+                              <w:rFonts w:ascii="Cambria Math" w:hAnsi="Cambria Math"/>
+                              <w:i/>
+                            </w:rPr>
+                          </m:ctrlPr>
+                        </m:dPr>
+                        <m:e>
+                          <m:r>
+                            <w:rPr>
+                              <w:rFonts w:ascii="Cambria Math" w:hAnsi="Cambria Math"/>
+                            </w:rPr>
+                            <m:t>j</m:t>
+                          </m:r>
+                        </m:e>
+                      </m:d>
+                    </m:e>
+                    <m:sup>
+                      <m:r>
+                        <w:rPr>
+                          <w:rFonts w:ascii="Cambria Math" w:hAnsi="Cambria Math"/>
+                        </w:rPr>
+                        <m:t>2</m:t>
+                      </m:r>
+                    </m:sup>
+                  </m:sSup>
+                </m:den>
+              </m:f>
+            </m:num>
+            <m:den>
+              <m:nary>
+                <m:naryPr>
+                  <m:chr m:val="∑"/>
+                  <m:supHide m:val="1"/>
+                  <m:ctrlPr>
+                    <w:rPr>
+                      <w:rFonts w:ascii="Cambria Math" w:hAnsi="Cambria Math"/>
+                      <w:i/>
+                    </w:rPr>
+                  </m:ctrlPr>
+                </m:naryPr>
+                <m:sub>
+                  <m:r>
+                    <w:rPr>
+                      <w:rFonts w:ascii="Cambria Math" w:hAnsi="Cambria Math"/>
+                    </w:rPr>
+                    <m:t>i∈K</m:t>
+                  </m:r>
+                </m:sub>
+                <m:sup/>
+                <m:e>
+                  <m:f>
+                    <m:fPr>
+                      <m:ctrlPr>
+                        <w:rPr>
+                          <w:rFonts w:ascii="Cambria Math" w:hAnsi="Cambria Math"/>
+                          <w:i/>
+                        </w:rPr>
+                      </m:ctrlPr>
+                    </m:fPr>
+                    <m:num>
+                      <m:r>
+                        <w:rPr>
+                          <w:rFonts w:ascii="Cambria Math" w:hAnsi="Cambria Math"/>
+                        </w:rPr>
+                        <m:t>1</m:t>
+                      </m:r>
+                    </m:num>
+                    <m:den>
+                      <m:r>
+                        <w:rPr>
+                          <w:rFonts w:ascii="Cambria Math" w:hAnsi="Cambria Math"/>
+                        </w:rPr>
+                        <m:t>distance</m:t>
+                      </m:r>
+                      <m:sSup>
+                        <m:sSupPr>
+                          <m:ctrlPr>
+                            <w:rPr>
+                              <w:rFonts w:ascii="Cambria Math" w:hAnsi="Cambria Math"/>
+                              <w:i/>
+                            </w:rPr>
+                          </m:ctrlPr>
+                        </m:sSupPr>
+                        <m:e>
+                          <m:d>
+                            <m:dPr>
+                              <m:ctrlPr>
+                                <w:rPr>
+                                  <w:rFonts w:ascii="Cambria Math" w:hAnsi="Cambria Math"/>
+                                  <w:i/>
+                                </w:rPr>
+                              </m:ctrlPr>
+                            </m:dPr>
+                            <m:e>
+                              <m:r>
+                                <w:rPr>
+                                  <w:rFonts w:ascii="Cambria Math" w:hAnsi="Cambria Math"/>
+                                </w:rPr>
+                                <m:t>i</m:t>
+                              </m:r>
+                            </m:e>
+                          </m:d>
+                        </m:e>
+                        <m:sup>
+                          <m:r>
+                            <w:rPr>
+                              <w:rFonts w:ascii="Cambria Math" w:hAnsi="Cambria Math"/>
+                            </w:rPr>
+                            <m:t>2</m:t>
+                          </m:r>
+                        </m:sup>
+                      </m:sSup>
+                    </m:den>
+                  </m:f>
+                </m:e>
+              </m:nary>
+            </m:den>
+          </m:f>
+        </m:oMath>
+      </m:oMathPara>
+    </w:p>
+    <w:p>
+      <w:pPr>
+        <w:ind w:left="720"/>
+        <w:rPr>
+          <w:rFonts w:hint="cs"/>
+          <w:rtl/>
+        </w:rPr>
+      </w:pPr>
+      <w:r>
+        <w:rPr>
+          <w:rFonts w:eastAsiaTheme="minorEastAsia" w:hint="cs"/>
+          <w:rtl/>
+        </w:rPr>
+        <w:t>2) שיפור נוסף הוא הוספת פיצ'רים מסדר 2, כלומר כפל של כל פיצ'ר בכל דוגמא בכל הפיצ'רים האחרים, כך במקום 30 תכונות יש 900 ואפשר לייצר מודל יותר "עשיר".</w:t>
+      </w:r>
+    </w:p>
+    <w:p>
+      <w:pPr>
+        <w:ind w:left="720"/>
+        <w:rPr>
+          <w:rFonts w:eastAsiaTheme="minorEastAsia"/>
+          <w:rtl/>
+        </w:rPr>
+      </w:pPr>
+      <w:r>
+        <w:rPr>
+          <w:rFonts w:eastAsiaTheme="minorEastAsia"/>
+        </w:rPr>
+        <w:t>7.2</w:t>
+      </w:r>
+      <w:r>
+        <w:rPr>
+          <w:rFonts w:eastAsiaTheme="minorEastAsia" w:hint="cs"/>
+          <w:rtl/>
+        </w:rPr>
+        <w:t xml:space="preserve"> </w:t>
+      </w:r>
+      <w:r>
+        <w:rPr>
+          <w:rFonts w:eastAsiaTheme="minorEastAsia" w:hint="cs"/>
+          <w:rtl/>
+        </w:rPr>
+        <w:t>לאחר הכנסת השיפור</w:t>
+      </w:r>
+      <w:r>
+        <w:rPr>
+          <w:rFonts w:eastAsiaTheme="minorEastAsia" w:hint="cs"/>
+          <w:rtl/>
+        </w:rPr>
+        <w:t>ים, גיליתי שמשקול ה</w:t>
+      </w:r>
+      <w:r>
+        <w:rPr>
+          <w:rFonts w:eastAsiaTheme="minorEastAsia"/>
+        </w:rPr>
+        <w:t>KNN</w:t>
+      </w:r>
+      <w:r>
+        <w:rPr>
+          <w:rFonts w:eastAsiaTheme="minorEastAsia" w:hint="cs"/>
+          <w:rtl/>
+        </w:rPr>
+        <w:t xml:space="preserve"> בפועל לא משפר את התוצאות גם עם העלאה בריבוע ולכן עדיף להשתמש ב</w:t>
+      </w:r>
+      <w:r>
+        <w:rPr>
+          <w:rFonts w:eastAsiaTheme="minorEastAsia"/>
+        </w:rPr>
+        <w:t>KNN</w:t>
+      </w:r>
+      <w:r>
+        <w:rPr>
+          <w:rFonts w:eastAsiaTheme="minorEastAsia" w:hint="cs"/>
+          <w:rtl/>
+        </w:rPr>
+        <w:t xml:space="preserve"> רגיל. הוספת פיצ'רים לעומת זאת משפרת את המודל (למרות שמאריכה במעט את זמן הריצה). השארתי את המימוש עם משקול בקובץ </w:t>
+      </w:r>
+      <w:r>
+        <w:rPr>
+          <w:rFonts w:eastAsiaTheme="minorEastAsia"/>
+        </w:rPr>
+        <w:t>ImprovedKNNForest</w:t>
+      </w:r>
+      <w:r>
+        <w:rPr>
+          <w:rFonts w:eastAsiaTheme="minorEastAsia" w:hint="cs"/>
+          <w:rtl/>
+        </w:rPr>
+        <w:t xml:space="preserve"> אבל בפועל השתמשתי במימוש ללא משקלים</w:t>
+      </w:r>
+      <w:r>
+        <w:rPr>
+          <w:rFonts w:eastAsiaTheme="minorEastAsia" w:hint="cs"/>
+          <w:rtl/>
+        </w:rPr>
+        <w:t xml:space="preserve"> אבל עם  השיפור של הוספת פיצ'רים מסדר 2. </w:t>
+      </w:r>
+      <w:r>
+        <w:rPr>
+          <w:rFonts w:eastAsiaTheme="minorEastAsia" w:hint="cs"/>
+          <w:rtl/>
+        </w:rPr>
+        <w:t xml:space="preserve"> </w:t>
+      </w:r>
+    </w:p>
+    <w:p>
+      <w:pPr>
+        <w:rPr>
+          <w:rFonts w:eastAsiaTheme="minorEastAsia"/>
+          <w:rtl/>
+        </w:rPr>
+      </w:pPr>
+      <w:r>
+        <w:rPr>
+          <w:rFonts w:eastAsiaTheme="minorEastAsia" w:hint="cs"/>
+          <w:rtl/>
+        </w:rPr>
+        <w:t>ביצעתי ניסויים זהים לשאלה 6 וקיבלתי את הערכים</w:t>
+      </w:r>
+      <w:r>
+        <w:rPr>
+          <w:rFonts w:eastAsiaTheme="minorEastAsia" w:hint="cs"/>
+          <w:rtl/>
+        </w:rPr>
+        <w:t>:</w:t>
+      </w:r>
+      <w:r>
+        <w:rPr>
+          <w:rFonts w:eastAsiaTheme="minorEastAsia"/>
+          <w:rtl/>
+        </w:rPr>
+        <w:br/>
+      </w:r>
+      <w:r>
+        <w:rPr>
+          <w:rFonts w:eastAsiaTheme="minorEastAsia"/>
+        </w:rPr>
+        <w:t>M=65, K=21, p=0.5</w:t>
+      </w:r>
+      <w:r>
+        <w:rPr>
+          <w:rFonts w:eastAsiaTheme="minorEastAsia" w:hint="cs"/>
+          <w:rtl/>
+        </w:rPr>
+        <w:t xml:space="preserve"> והדיוק יוצר לרוב מעל </w:t>
+      </w:r>
+      <w:r>
+        <w:rPr>
+          <w:rFonts w:eastAsiaTheme="minorEastAsia"/>
+        </w:rPr>
+        <w:t>98</w:t>
+      </w:r>
+      <w:r>
+        <w:rPr>
+          <w:rFonts w:eastAsiaTheme="minorEastAsia" w:hint="cs"/>
+          <w:rtl/>
+        </w:rPr>
+        <w:t xml:space="preserve"> אחוז, בערך 99. </w:t>
+      </w:r>
+    </w:p>
+    <w:p>
+      <w:pPr>
+        <w:rPr>
+          <w:rFonts w:eastAsiaTheme="minorEastAsia"/>
+          <w:rtl/>
+        </w:rPr>
+      </w:pPr>
+      <w:r>
+        <w:rPr>
+          <w:rFonts w:eastAsiaTheme="minorEastAsia" w:cs="Arial"/>
+          <w:rtl/>
+        </w:rPr>
+        <w:drawing>
+          <wp:inline distT="0" distB="0" distL="0" distR="0" wp14:anchorId="7DA58331" wp14:editId="55330B57">
+            <wp:extent cx="5274310" cy="471170"/>
+            <wp:effectExtent l="0" t="0" r="2540" b="5080"/>
+            <wp:docPr id="21" name="תמונה 21"/>
+            <wp:cNvGraphicFramePr>
+              <a:graphicFrameLocks xmlns:a="http://schemas.openxmlformats.org/drawingml/2006/main" noChangeAspect="1"/>
+            </wp:cNvGraphicFramePr>
+            <a:graphic xmlns:a="http://schemas.openxmlformats.org/drawingml/2006/main">
+              <a:graphicData uri="http://schemas.openxmlformats.org/drawingml/2006/picture">
+                <pic:pic xmlns:pic="http://schemas.openxmlformats.org/drawingml/2006/picture">
+                  <pic:nvPicPr>
+                    <pic:cNvPr id="1" name=""/>
+                    <pic:cNvPicPr/>
+                  </pic:nvPicPr>
+                  <pic:blipFill>
+                    <a:blip r:embed="rId15"/>
+                    <a:stretch>
+                      <a:fillRect/>
+                    </a:stretch>
+                  </pic:blipFill>
+                  <pic:spPr>
+                    <a:xfrm>
+                      <a:off x="0" y="0"/>
+                      <a:ext cx="5274310" cy="471170"/>
+                    </a:xfrm>
+                    <a:prstGeom prst="rect">
+                      <a:avLst/>
+                    </a:prstGeom>
+                  </pic:spPr>
+                </pic:pic>
+              </a:graphicData>
+            </a:graphic>
+          </wp:inline>
+        </w:drawing>
+      </w:r>
+      <w:r>
+        <w:rPr>
+          <w:rFonts w:eastAsiaTheme="minorEastAsia" w:hint="cs"/>
+          <w:rtl/>
+        </w:rPr>
+        <w:t xml:space="preserve"> </w:t>
+      </w:r>
+    </w:p>
+    <w:p>
+      <w:pPr>
+        <w:rPr>
+          <w:rFonts w:eastAsiaTheme="minorEastAsia" w:hint="cs"/>
+          <w:rtl/>
+        </w:rPr>
+      </w:pPr>
+      <w:r>
+        <w:rPr>
+          <w:rFonts w:eastAsiaTheme="minorEastAsia" w:hint="cs"/>
+          <w:rtl/>
+        </w:rPr>
+        <w:t>(יש לשים לב שזמן הריצה כעת הוא כ</w:t>
+      </w:r>
+      <w:r>
+        <w:rPr>
+          <w:rFonts w:eastAsiaTheme="minorEastAsia" w:hint="cs"/>
+          <w:rtl/>
+        </w:rPr>
+        <w:t>דקה</w:t>
+      </w:r>
+      <w:r>
+        <w:rPr>
+          <w:rFonts w:eastAsiaTheme="minorEastAsia" w:hint="cs"/>
+          <w:rtl/>
+        </w:rPr>
+        <w:t>)</w:t>
       </w:r>
     </w:p>
     <w:sectPr>
@@ -3368,6 +4913,7 @@
   <w:style w:type="paragraph" w:default="1" w:styleId="a">
     <w:name w:val="Normal"/>
     <w:qFormat/>
+    <w:rsid w:val="00D96D9E"/>
     <w:pPr>
       <w:bidi/>
     </w:pPr>

</xml_diff>